<commit_message>
modifiche ai casi d'uso leon
</commit_message>
<xml_diff>
--- a/Componenti Progetto/CASI D'USO - Leon.docx
+++ b/Componenti Progetto/CASI D'USO - Leon.docx
@@ -419,10 +419,7 @@
               <w:pStyle w:val="Nessunaspaziatura"/>
             </w:pPr>
             <w:r>
-              <w:t xml:space="preserve">        1.2.1 </w:t>
-            </w:r>
-            <w:r>
-              <w:t>il sistema restituisce un errore</w:t>
+              <w:t xml:space="preserve">        1.2.1 il sistema restituisce un errore</w:t>
             </w:r>
           </w:p>
           <w:p>
@@ -594,13 +591,7 @@
               <w:pStyle w:val="Nessunaspaziatura"/>
             </w:pPr>
             <w:r>
-              <w:t xml:space="preserve">    </w:t>
-            </w:r>
-            <w:r>
-              <w:t xml:space="preserve">    2</w:t>
-            </w:r>
-            <w:r>
-              <w:t>.2.1 il sistema restituisce un errore</w:t>
+              <w:t xml:space="preserve">        2.2.1 il sistema restituisce un errore</w:t>
             </w:r>
           </w:p>
           <w:p>
@@ -627,16 +618,7 @@
             </w:r>
             <w:proofErr w:type="spellEnd"/>
             <w:r>
-              <w:t xml:space="preserve"> </w:t>
-            </w:r>
-            <w:r>
-              <w:t>l'a</w:t>
-            </w:r>
-            <w:r>
-              <w:t xml:space="preserve">mministratore </w:t>
-            </w:r>
-            <w:r>
-              <w:t xml:space="preserve">vuole aggiornare i dati relativi ad un </w:t>
+              <w:t xml:space="preserve"> l'amministratore vuole aggiornare i dati relativi ad un </w:t>
             </w:r>
             <w:proofErr w:type="spellStart"/>
             <w:r>
@@ -751,10 +733,7 @@
               <w:t>2</w:t>
             </w:r>
             <w:r>
-              <w:t>.1</w:t>
-            </w:r>
-            <w:r>
-              <w:t xml:space="preserve"> </w:t>
+              <w:t xml:space="preserve">.1 </w:t>
             </w:r>
             <w:r>
               <w:t xml:space="preserve">l’amministratore </w:t>
@@ -903,10 +882,7 @@
               <w:pStyle w:val="Nessunaspaziatura"/>
             </w:pPr>
             <w:r>
-              <w:t xml:space="preserve">    4.2</w:t>
-            </w:r>
-            <w:r>
-              <w:t xml:space="preserve"> </w:t>
+              <w:t xml:space="preserve">    4.2 </w:t>
             </w:r>
             <w:proofErr w:type="spellStart"/>
             <w:r>
@@ -1309,10 +1285,7 @@
               <w:t xml:space="preserve"> </w:t>
             </w:r>
             <w:r>
-              <w:t>Questo caso d’uso permette di effettuare</w:t>
-            </w:r>
-            <w:r>
-              <w:t xml:space="preserve"> operazioni CRUD sul prodotto</w:t>
+              <w:t>Questo caso d’uso permette di effettuare operazioni CRUD sul prodotto</w:t>
             </w:r>
           </w:p>
           <w:p>
@@ -1594,13 +1567,7 @@
               <w:t xml:space="preserve"> </w:t>
             </w:r>
             <w:r>
-              <w:t>il prodotto</w:t>
-            </w:r>
-            <w:r>
-              <w:t xml:space="preserve"> </w:t>
-            </w:r>
-            <w:r>
-              <w:t xml:space="preserve">risulta inesistente nel </w:t>
+              <w:t xml:space="preserve">il prodotto risulta inesistente nel </w:t>
             </w:r>
             <w:r>
               <w:t>database</w:t>
@@ -1645,27 +1612,15 @@
               <w:pStyle w:val="Nessunaspaziatura"/>
             </w:pPr>
             <w:r>
-              <w:t xml:space="preserve">        1.3.1 L’amministratore inserisce i dati del prodotto</w:t>
-            </w:r>
-            <w:r>
-              <w:t xml:space="preserve"> </w:t>
-            </w:r>
-            <w:r>
-              <w:t>nel database</w:t>
-            </w:r>
-          </w:p>
-          <w:p>
-            <w:pPr>
-              <w:pStyle w:val="Nessunaspaziatura"/>
-            </w:pPr>
-            <w:r>
-              <w:t xml:space="preserve">        1.3.2 il sistema memorizza i dati del prodotto</w:t>
-            </w:r>
-            <w:r>
-              <w:t xml:space="preserve"> </w:t>
-            </w:r>
-            <w:r>
-              <w:t>nel database</w:t>
+              <w:t xml:space="preserve">        1.3.1 L’amministratore inserisce i dati del prodotto nel database</w:t>
+            </w:r>
+          </w:p>
+          <w:p>
+            <w:pPr>
+              <w:pStyle w:val="Nessunaspaziatura"/>
+            </w:pPr>
+            <w:r>
+              <w:t xml:space="preserve">        1.3.2 il sistema memorizza i dati del prodotto nel database</w:t>
             </w:r>
           </w:p>
           <w:p>
@@ -1770,13 +1725,7 @@
               <w:t xml:space="preserve"> </w:t>
             </w:r>
             <w:r>
-              <w:t xml:space="preserve">il </w:t>
-            </w:r>
-            <w:r>
-              <w:t>prodotto</w:t>
-            </w:r>
-            <w:r>
-              <w:t xml:space="preserve"> risulta inesistente nel database</w:t>
+              <w:t>il prodotto risulta inesistente nel database</w:t>
             </w:r>
           </w:p>
           <w:p>
@@ -1862,13 +1811,7 @@
             </w:r>
             <w:proofErr w:type="spellEnd"/>
             <w:r>
-              <w:t xml:space="preserve"> il prodotto</w:t>
-            </w:r>
-            <w:r>
-              <w:t xml:space="preserve"> </w:t>
-            </w:r>
-            <w:r>
-              <w:t>risulta esistente nel database</w:t>
+              <w:t xml:space="preserve"> il prodotto risulta esistente nel database</w:t>
             </w:r>
           </w:p>
           <w:p>
@@ -1884,13 +1827,7 @@
               <w:pStyle w:val="Nessunaspaziatura"/>
             </w:pPr>
             <w:r>
-              <w:t xml:space="preserve">        3.2.2. Il sistema aggiorna i dati del prodotto</w:t>
-            </w:r>
-            <w:r>
-              <w:t xml:space="preserve"> </w:t>
-            </w:r>
-            <w:r>
-              <w:t>nel database</w:t>
+              <w:t xml:space="preserve">        3.2.2. Il sistema aggiorna i dati del prodotto nel database</w:t>
             </w:r>
           </w:p>
           <w:p>
@@ -1956,13 +1893,7 @@
               <w:t>il</w:t>
             </w:r>
             <w:r>
-              <w:t xml:space="preserve"> prodotto</w:t>
-            </w:r>
-            <w:r>
-              <w:t xml:space="preserve"> </w:t>
-            </w:r>
-            <w:r>
-              <w:t>dal database</w:t>
+              <w:t xml:space="preserve"> prodotto dal database</w:t>
             </w:r>
           </w:p>
           <w:p>
@@ -1992,10 +1923,7 @@
             </w:r>
             <w:proofErr w:type="spellStart"/>
             <w:r>
-              <w:t>Ricerca</w:t>
-            </w:r>
-            <w:r>
-              <w:t>Prodotto</w:t>
+              <w:t>RicercaProdotto</w:t>
             </w:r>
             <w:proofErr w:type="spellEnd"/>
             <w:proofErr w:type="gramEnd"/>
@@ -2023,10 +1951,7 @@
               <w:t xml:space="preserve"> il </w:t>
             </w:r>
             <w:r>
-              <w:t>prodotto</w:t>
-            </w:r>
-            <w:r>
-              <w:t xml:space="preserve"> </w:t>
+              <w:t xml:space="preserve">prodotto </w:t>
             </w:r>
             <w:r>
               <w:t>risulta esistente nel database</w:t>
@@ -2040,10 +1965,7 @@
               <w:t xml:space="preserve">        4.2.1 il sistema elimina il </w:t>
             </w:r>
             <w:r>
-              <w:t>prodotto</w:t>
-            </w:r>
-            <w:r>
-              <w:t xml:space="preserve"> </w:t>
+              <w:t xml:space="preserve">prodotto </w:t>
             </w:r>
             <w:r>
               <w:t xml:space="preserve">dal database </w:t>
@@ -2237,7 +2159,13 @@
             </w:r>
             <w:proofErr w:type="spellStart"/>
             <w:r>
-              <w:t>CRUDRicevuta</w:t>
+              <w:t>CR</w:t>
+            </w:r>
+            <w:r>
+              <w:t>D</w:t>
+            </w:r>
+            <w:r>
+              <w:t>Ricevuta</w:t>
             </w:r>
             <w:proofErr w:type="spellEnd"/>
           </w:p>
@@ -2542,22 +2470,7 @@
             </w:r>
             <w:proofErr w:type="spellEnd"/>
             <w:r>
-              <w:t xml:space="preserve"> l’amministratore vuole </w:t>
-            </w:r>
-            <w:r>
-              <w:t>creare</w:t>
-            </w:r>
-            <w:r>
-              <w:t xml:space="preserve"> un</w:t>
-            </w:r>
-            <w:r>
-              <w:t>a</w:t>
-            </w:r>
-            <w:r>
-              <w:t xml:space="preserve"> </w:t>
-            </w:r>
-            <w:r>
-              <w:t>ricevuta di fiscale</w:t>
+              <w:t xml:space="preserve"> l’amministratore vuole creare una ricevuta di fiscale</w:t>
             </w:r>
           </w:p>
           <w:p>
@@ -2583,10 +2496,7 @@
             </w:r>
             <w:proofErr w:type="spellStart"/>
             <w:r>
-              <w:t>Ricerca</w:t>
-            </w:r>
-            <w:r>
-              <w:t>Ricevute</w:t>
+              <w:t>RicercaRicevute</w:t>
             </w:r>
             <w:proofErr w:type="spellEnd"/>
             <w:proofErr w:type="gramEnd"/>
@@ -2618,10 +2528,7 @@
               <w:t xml:space="preserve"> </w:t>
             </w:r>
             <w:r>
-              <w:t xml:space="preserve">la </w:t>
-            </w:r>
-            <w:r>
-              <w:t xml:space="preserve">ricevuta di fiscale risulta inesistente nel </w:t>
+              <w:t xml:space="preserve">la ricevuta di fiscale risulta inesistente nel </w:t>
             </w:r>
             <w:r>
               <w:t>database</w:t>
@@ -2999,13 +2906,7 @@
               <w:rPr>
                 <w:color w:val="FF0000"/>
               </w:rPr>
-              <w:t xml:space="preserve">la ricevuta di fiscale risulta esistente nel </w:t>
-            </w:r>
-            <w:r>
-              <w:rPr>
-                <w:color w:val="FF0000"/>
-              </w:rPr>
-              <w:t>database</w:t>
+              <w:t>la ricevuta di fiscale risulta esistente nel database</w:t>
             </w:r>
           </w:p>
           <w:p>
@@ -3559,10 +3460,7 @@
               <w:t xml:space="preserve"> </w:t>
             </w:r>
             <w:r>
-              <w:t>Questo caso d’uso permette di effettuare</w:t>
-            </w:r>
-            <w:r>
-              <w:t xml:space="preserve"> la vendita di un prodotto</w:t>
+              <w:t>Questo caso d’uso permette di effettuare la vendita di un prodotto</w:t>
             </w:r>
           </w:p>
           <w:p>
@@ -3890,10 +3788,7 @@
               <w:pStyle w:val="Nessunaspaziatura"/>
             </w:pPr>
             <w:r>
-              <w:t>4</w:t>
-            </w:r>
-            <w:r>
-              <w:t xml:space="preserve">. </w:t>
+              <w:t xml:space="preserve">4. </w:t>
             </w:r>
             <w:r>
               <w:rPr>
@@ -4239,10 +4134,7 @@
               <w:t xml:space="preserve"> </w:t>
             </w:r>
             <w:r>
-              <w:t>Questo caso d’uso permette di effettuare</w:t>
-            </w:r>
-            <w:r>
-              <w:t xml:space="preserve"> la ricerca di un prodotto nel sistema</w:t>
+              <w:t>Questo caso d’uso permette di effettuare la ricerca di un prodotto nel sistema</w:t>
             </w:r>
           </w:p>
         </w:tc>
@@ -4662,6 +4554,457 @@
       <w:pPr>
         <w:pStyle w:val="Nessunaspaziatura"/>
       </w:pPr>
+    </w:p>
+    <w:p>
+      <w:pPr>
+        <w:pStyle w:val="Nessunaspaziatura"/>
+      </w:pPr>
+    </w:p>
+    <w:tbl>
+      <w:tblPr>
+        <w:tblStyle w:val="Grigliatabella"/>
+        <w:tblpPr w:leftFromText="141" w:rightFromText="141" w:vertAnchor="text" w:tblpY="1"/>
+        <w:tblOverlap w:val="never"/>
+        <w:tblW w:w="0" w:type="auto"/>
+        <w:tblLook w:val="04A0" w:firstRow="1" w:lastRow="0" w:firstColumn="1" w:lastColumn="0" w:noHBand="0" w:noVBand="1"/>
+      </w:tblPr>
+      <w:tblGrid>
+        <w:gridCol w:w="6948"/>
+      </w:tblGrid>
+      <w:tr>
+        <w:trPr>
+          <w:trHeight w:val="502"/>
+        </w:trPr>
+        <w:tc>
+          <w:tcPr>
+            <w:tcW w:w="6948" w:type="dxa"/>
+          </w:tcPr>
+          <w:p>
+            <w:r>
+              <w:rPr>
+                <w:color w:val="767171" w:themeColor="background2" w:themeShade="80"/>
+                <w:sz w:val="24"/>
+                <w:szCs w:val="24"/>
+              </w:rPr>
+              <w:t>Caso d’uso:</w:t>
+            </w:r>
+            <w:r>
+              <w:rPr>
+                <w:color w:val="767171" w:themeColor="background2" w:themeShade="80"/>
+                <w:sz w:val="24"/>
+                <w:szCs w:val="24"/>
+              </w:rPr>
+              <w:t xml:space="preserve"> </w:t>
+            </w:r>
+            <w:proofErr w:type="spellStart"/>
+            <w:r>
+              <w:t>SpostaProdotto</w:t>
+            </w:r>
+            <w:proofErr w:type="spellEnd"/>
+          </w:p>
+        </w:tc>
+      </w:tr>
+      <w:tr>
+        <w:trPr>
+          <w:trHeight w:val="502"/>
+        </w:trPr>
+        <w:tc>
+          <w:tcPr>
+            <w:tcW w:w="6948" w:type="dxa"/>
+          </w:tcPr>
+          <w:p>
+            <w:pPr>
+              <w:pStyle w:val="Nessunaspaziatura"/>
+              <w:rPr>
+                <w:color w:val="767171" w:themeColor="background2" w:themeShade="80"/>
+                <w:sz w:val="24"/>
+                <w:szCs w:val="24"/>
+              </w:rPr>
+            </w:pPr>
+            <w:r>
+              <w:rPr>
+                <w:color w:val="767171" w:themeColor="background2" w:themeShade="80"/>
+                <w:sz w:val="24"/>
+                <w:szCs w:val="24"/>
+              </w:rPr>
+              <w:t>ID:</w:t>
+            </w:r>
+            <w:r>
+              <w:rPr>
+                <w:color w:val="767171" w:themeColor="background2" w:themeShade="80"/>
+                <w:sz w:val="24"/>
+                <w:szCs w:val="24"/>
+              </w:rPr>
+              <w:t xml:space="preserve"> </w:t>
+            </w:r>
+            <w:r>
+              <w:t>6</w:t>
+            </w:r>
+          </w:p>
+        </w:tc>
+      </w:tr>
+      <w:tr>
+        <w:trPr>
+          <w:trHeight w:val="523"/>
+        </w:trPr>
+        <w:tc>
+          <w:tcPr>
+            <w:tcW w:w="6948" w:type="dxa"/>
+          </w:tcPr>
+          <w:p>
+            <w:pPr>
+              <w:pStyle w:val="Nessunaspaziatura"/>
+              <w:rPr>
+                <w:color w:val="767171" w:themeColor="background2" w:themeShade="80"/>
+                <w:sz w:val="24"/>
+                <w:szCs w:val="24"/>
+              </w:rPr>
+            </w:pPr>
+            <w:r>
+              <w:rPr>
+                <w:color w:val="767171" w:themeColor="background2" w:themeShade="80"/>
+                <w:sz w:val="24"/>
+                <w:szCs w:val="24"/>
+              </w:rPr>
+              <w:t>Descrizione:</w:t>
+            </w:r>
+            <w:r>
+              <w:rPr>
+                <w:color w:val="767171" w:themeColor="background2" w:themeShade="80"/>
+                <w:sz w:val="24"/>
+                <w:szCs w:val="24"/>
+              </w:rPr>
+              <w:t xml:space="preserve"> </w:t>
+            </w:r>
+            <w:r>
+              <w:t>Questo caso d’uso permette di effettuare lo spostamento di un prodotto nel sistema</w:t>
+            </w:r>
+          </w:p>
+          <w:p>
+            <w:pPr>
+              <w:pStyle w:val="Nessunaspaziatura"/>
+              <w:rPr>
+                <w:color w:val="767171" w:themeColor="background2" w:themeShade="80"/>
+                <w:sz w:val="24"/>
+                <w:szCs w:val="24"/>
+              </w:rPr>
+            </w:pPr>
+          </w:p>
+        </w:tc>
+      </w:tr>
+      <w:tr>
+        <w:trPr>
+          <w:trHeight w:val="502"/>
+        </w:trPr>
+        <w:tc>
+          <w:tcPr>
+            <w:tcW w:w="6948" w:type="dxa"/>
+          </w:tcPr>
+          <w:p>
+            <w:pPr>
+              <w:pStyle w:val="Nessunaspaziatura"/>
+              <w:rPr>
+                <w:color w:val="767171" w:themeColor="background2" w:themeShade="80"/>
+                <w:sz w:val="24"/>
+                <w:szCs w:val="24"/>
+              </w:rPr>
+            </w:pPr>
+            <w:r>
+              <w:rPr>
+                <w:color w:val="767171" w:themeColor="background2" w:themeShade="80"/>
+                <w:sz w:val="24"/>
+                <w:szCs w:val="24"/>
+              </w:rPr>
+              <w:t>Attori primari:</w:t>
+            </w:r>
+            <w:r>
+              <w:rPr>
+                <w:color w:val="767171" w:themeColor="background2" w:themeShade="80"/>
+                <w:sz w:val="24"/>
+                <w:szCs w:val="24"/>
+              </w:rPr>
+              <w:t xml:space="preserve"> </w:t>
+            </w:r>
+            <w:r>
+              <w:t>Amministratore</w:t>
+            </w:r>
+          </w:p>
+          <w:p>
+            <w:pPr>
+              <w:pStyle w:val="Nessunaspaziatura"/>
+              <w:rPr>
+                <w:color w:val="767171" w:themeColor="background2" w:themeShade="80"/>
+                <w:sz w:val="24"/>
+                <w:szCs w:val="24"/>
+              </w:rPr>
+            </w:pPr>
+          </w:p>
+        </w:tc>
+      </w:tr>
+      <w:tr>
+        <w:trPr>
+          <w:trHeight w:val="502"/>
+        </w:trPr>
+        <w:tc>
+          <w:tcPr>
+            <w:tcW w:w="6948" w:type="dxa"/>
+          </w:tcPr>
+          <w:p>
+            <w:pPr>
+              <w:pStyle w:val="Nessunaspaziatura"/>
+              <w:rPr>
+                <w:color w:val="767171" w:themeColor="background2" w:themeShade="80"/>
+                <w:sz w:val="24"/>
+                <w:szCs w:val="24"/>
+              </w:rPr>
+            </w:pPr>
+            <w:r>
+              <w:rPr>
+                <w:color w:val="767171" w:themeColor="background2" w:themeShade="80"/>
+                <w:sz w:val="24"/>
+                <w:szCs w:val="24"/>
+              </w:rPr>
+              <w:t>Attori secondari:</w:t>
+            </w:r>
+            <w:r>
+              <w:rPr>
+                <w:color w:val="767171" w:themeColor="background2" w:themeShade="80"/>
+                <w:sz w:val="24"/>
+                <w:szCs w:val="24"/>
+              </w:rPr>
+              <w:t xml:space="preserve"> </w:t>
+            </w:r>
+            <w:r>
+              <w:t>nessuno</w:t>
+            </w:r>
+          </w:p>
+          <w:p>
+            <w:pPr>
+              <w:pStyle w:val="Nessunaspaziatura"/>
+              <w:rPr>
+                <w:color w:val="767171" w:themeColor="background2" w:themeShade="80"/>
+                <w:sz w:val="24"/>
+                <w:szCs w:val="24"/>
+              </w:rPr>
+            </w:pPr>
+          </w:p>
+        </w:tc>
+      </w:tr>
+      <w:tr>
+        <w:trPr>
+          <w:trHeight w:val="502"/>
+        </w:trPr>
+        <w:tc>
+          <w:tcPr>
+            <w:tcW w:w="6948" w:type="dxa"/>
+          </w:tcPr>
+          <w:p>
+            <w:pPr>
+              <w:pStyle w:val="Nessunaspaziatura"/>
+              <w:rPr>
+                <w:color w:val="767171" w:themeColor="background2" w:themeShade="80"/>
+                <w:sz w:val="24"/>
+                <w:szCs w:val="24"/>
+              </w:rPr>
+            </w:pPr>
+            <w:r>
+              <w:rPr>
+                <w:color w:val="767171" w:themeColor="background2" w:themeShade="80"/>
+                <w:sz w:val="24"/>
+                <w:szCs w:val="24"/>
+              </w:rPr>
+              <w:t>Precondizioni:</w:t>
+            </w:r>
+            <w:r>
+              <w:rPr>
+                <w:color w:val="767171" w:themeColor="background2" w:themeShade="80"/>
+                <w:sz w:val="24"/>
+                <w:szCs w:val="24"/>
+              </w:rPr>
+              <w:t xml:space="preserve"> </w:t>
+            </w:r>
+            <w:r>
+              <w:t xml:space="preserve">il </w:t>
+            </w:r>
+          </w:p>
+          <w:p>
+            <w:pPr>
+              <w:pStyle w:val="Nessunaspaziatura"/>
+              <w:rPr>
+                <w:color w:val="767171" w:themeColor="background2" w:themeShade="80"/>
+                <w:sz w:val="24"/>
+                <w:szCs w:val="24"/>
+              </w:rPr>
+            </w:pPr>
+          </w:p>
+        </w:tc>
+      </w:tr>
+      <w:tr>
+        <w:trPr>
+          <w:trHeight w:val="502"/>
+        </w:trPr>
+        <w:tc>
+          <w:tcPr>
+            <w:tcW w:w="6948" w:type="dxa"/>
+          </w:tcPr>
+          <w:p>
+            <w:pPr>
+              <w:pStyle w:val="Nessunaspaziatura"/>
+              <w:rPr>
+                <w:color w:val="767171" w:themeColor="background2" w:themeShade="80"/>
+                <w:sz w:val="24"/>
+                <w:szCs w:val="24"/>
+              </w:rPr>
+            </w:pPr>
+            <w:r>
+              <w:rPr>
+                <w:color w:val="767171" w:themeColor="background2" w:themeShade="80"/>
+                <w:sz w:val="24"/>
+                <w:szCs w:val="24"/>
+              </w:rPr>
+              <w:t>Sequenza eventi principali:</w:t>
+            </w:r>
+            <w:r>
+              <w:rPr>
+                <w:color w:val="767171" w:themeColor="background2" w:themeShade="80"/>
+                <w:sz w:val="24"/>
+                <w:szCs w:val="24"/>
+              </w:rPr>
+              <w:t xml:space="preserve"> </w:t>
+            </w:r>
+            <w:r>
+              <w:t>nessuna</w:t>
+            </w:r>
+          </w:p>
+          <w:p>
+            <w:pPr>
+              <w:pStyle w:val="Nessunaspaziatura"/>
+              <w:rPr>
+                <w:color w:val="767171" w:themeColor="background2" w:themeShade="80"/>
+                <w:sz w:val="24"/>
+                <w:szCs w:val="24"/>
+              </w:rPr>
+            </w:pPr>
+          </w:p>
+        </w:tc>
+      </w:tr>
+      <w:tr>
+        <w:trPr>
+          <w:trHeight w:val="502"/>
+        </w:trPr>
+        <w:tc>
+          <w:tcPr>
+            <w:tcW w:w="6948" w:type="dxa"/>
+          </w:tcPr>
+          <w:p>
+            <w:pPr>
+              <w:pStyle w:val="Nessunaspaziatura"/>
+              <w:rPr>
+                <w:color w:val="767171" w:themeColor="background2" w:themeShade="80"/>
+                <w:sz w:val="24"/>
+                <w:szCs w:val="24"/>
+              </w:rPr>
+            </w:pPr>
+            <w:proofErr w:type="spellStart"/>
+            <w:r>
+              <w:rPr>
+                <w:color w:val="767171" w:themeColor="background2" w:themeShade="80"/>
+                <w:sz w:val="24"/>
+                <w:szCs w:val="24"/>
+              </w:rPr>
+              <w:t>Postcondizioni</w:t>
+            </w:r>
+            <w:proofErr w:type="spellEnd"/>
+            <w:r>
+              <w:rPr>
+                <w:color w:val="767171" w:themeColor="background2" w:themeShade="80"/>
+                <w:sz w:val="24"/>
+                <w:szCs w:val="24"/>
+              </w:rPr>
+              <w:t>:</w:t>
+            </w:r>
+            <w:r>
+              <w:rPr>
+                <w:color w:val="767171" w:themeColor="background2" w:themeShade="80"/>
+                <w:sz w:val="24"/>
+                <w:szCs w:val="24"/>
+              </w:rPr>
+              <w:t xml:space="preserve"> </w:t>
+            </w:r>
+            <w:r>
+              <w:t>x</w:t>
+            </w:r>
+          </w:p>
+          <w:p>
+            <w:pPr>
+              <w:pStyle w:val="Nessunaspaziatura"/>
+              <w:rPr>
+                <w:color w:val="767171" w:themeColor="background2" w:themeShade="80"/>
+                <w:sz w:val="24"/>
+                <w:szCs w:val="24"/>
+              </w:rPr>
+            </w:pPr>
+          </w:p>
+        </w:tc>
+      </w:tr>
+      <w:tr>
+        <w:trPr>
+          <w:trHeight w:val="523"/>
+        </w:trPr>
+        <w:tc>
+          <w:tcPr>
+            <w:tcW w:w="6948" w:type="dxa"/>
+          </w:tcPr>
+          <w:p>
+            <w:pPr>
+              <w:pStyle w:val="Nessunaspaziatura"/>
+              <w:rPr>
+                <w:color w:val="767171" w:themeColor="background2" w:themeShade="80"/>
+                <w:sz w:val="24"/>
+                <w:szCs w:val="24"/>
+                <w:u w:val="single"/>
+              </w:rPr>
+            </w:pPr>
+            <w:r>
+              <w:rPr>
+                <w:color w:val="767171" w:themeColor="background2" w:themeShade="80"/>
+                <w:sz w:val="24"/>
+                <w:szCs w:val="24"/>
+              </w:rPr>
+              <w:t>Sequenza degli eventi alternativa:</w:t>
+            </w:r>
+            <w:r>
+              <w:rPr>
+                <w:color w:val="767171" w:themeColor="background2" w:themeShade="80"/>
+                <w:sz w:val="24"/>
+                <w:szCs w:val="24"/>
+              </w:rPr>
+              <w:t xml:space="preserve"> </w:t>
+            </w:r>
+            <w:r>
+              <w:t>nessuna</w:t>
+            </w:r>
+          </w:p>
+          <w:p>
+            <w:pPr>
+              <w:pStyle w:val="Nessunaspaziatura"/>
+              <w:rPr>
+                <w:color w:val="767171" w:themeColor="background2" w:themeShade="80"/>
+                <w:sz w:val="24"/>
+                <w:szCs w:val="24"/>
+              </w:rPr>
+            </w:pPr>
+          </w:p>
+        </w:tc>
+      </w:tr>
+    </w:tbl>
+    <w:p>
+      <w:pPr>
+        <w:pStyle w:val="Nessunaspaziatura"/>
+      </w:pPr>
+      <w:r>
+        <w:br w:type="textWrapping" w:clear="all"/>
+      </w:r>
     </w:p>
     <w:p>
       <w:pPr>
@@ -4704,7 +5047,7 @@
             </w:r>
             <w:proofErr w:type="spellStart"/>
             <w:r>
-              <w:t>SpostaProdotto</w:t>
+              <w:t>RicercaCliente</w:t>
             </w:r>
             <w:proofErr w:type="spellEnd"/>
           </w:p>
@@ -4744,7 +5087,7 @@
               <w:t xml:space="preserve"> </w:t>
             </w:r>
             <w:r>
-              <w:t>6</w:t>
+              <w:t>7</w:t>
             </w:r>
           </w:p>
         </w:tc>
@@ -4783,21 +5126,14 @@
               <w:t xml:space="preserve"> </w:t>
             </w:r>
             <w:r>
-              <w:t>Questo caso d’uso permette di effettuare</w:t>
-            </w:r>
-            <w:r>
-              <w:t xml:space="preserve"> lo spostamento di un prodotto nel sistema</w:t>
-            </w:r>
-          </w:p>
-          <w:p>
-            <w:pPr>
-              <w:pStyle w:val="Nessunaspaziatura"/>
-              <w:rPr>
-                <w:color w:val="767171" w:themeColor="background2" w:themeShade="80"/>
-                <w:sz w:val="24"/>
-                <w:szCs w:val="24"/>
-              </w:rPr>
-            </w:pPr>
+              <w:t>Questo caso d’uso permette di effettuare la ricer</w:t>
+            </w:r>
+            <w:r>
+              <w:t>c</w:t>
+            </w:r>
+            <w:r>
+              <w:t>a di un cliente nel sistema</w:t>
+            </w:r>
           </w:p>
         </w:tc>
       </w:tr>
@@ -4838,16 +5174,6 @@
               <w:t>Amministratore</w:t>
             </w:r>
           </w:p>
-          <w:p>
-            <w:pPr>
-              <w:pStyle w:val="Nessunaspaziatura"/>
-              <w:rPr>
-                <w:color w:val="767171" w:themeColor="background2" w:themeShade="80"/>
-                <w:sz w:val="24"/>
-                <w:szCs w:val="24"/>
-              </w:rPr>
-            </w:pPr>
-          </w:p>
         </w:tc>
       </w:tr>
       <w:tr>
@@ -4876,26 +5202,8 @@
               <w:t>Attori secondari:</w:t>
             </w:r>
             <w:r>
-              <w:rPr>
-                <w:color w:val="767171" w:themeColor="background2" w:themeShade="80"/>
-                <w:sz w:val="24"/>
-                <w:szCs w:val="24"/>
-              </w:rPr>
-              <w:t xml:space="preserve"> </w:t>
-            </w:r>
-            <w:r>
-              <w:t>x</w:t>
-            </w:r>
-          </w:p>
-          <w:p>
-            <w:pPr>
-              <w:pStyle w:val="Nessunaspaziatura"/>
-              <w:rPr>
-                <w:color w:val="767171" w:themeColor="background2" w:themeShade="80"/>
-                <w:sz w:val="24"/>
-                <w:szCs w:val="24"/>
-              </w:rPr>
-            </w:pPr>
+              <w:t xml:space="preserve"> Cliente</w:t>
+            </w:r>
           </w:p>
         </w:tc>
       </w:tr>
@@ -4933,18 +5241,8 @@
               <w:t xml:space="preserve"> </w:t>
             </w:r>
             <w:r>
-              <w:t>x</w:t>
-            </w:r>
-          </w:p>
-          <w:p>
-            <w:pPr>
-              <w:pStyle w:val="Nessunaspaziatura"/>
-              <w:rPr>
-                <w:color w:val="767171" w:themeColor="background2" w:themeShade="80"/>
-                <w:sz w:val="24"/>
-                <w:szCs w:val="24"/>
-              </w:rPr>
-            </w:pPr>
+              <w:t>l’attore primario desidera effettuare una ricerca del cliente nel database</w:t>
+            </w:r>
           </w:p>
         </w:tc>
       </w:tr>
@@ -4981,19 +5279,117 @@
               </w:rPr>
               <w:t xml:space="preserve"> </w:t>
             </w:r>
-            <w:r>
-              <w:t>nessuna</w:t>
-            </w:r>
-          </w:p>
-          <w:p>
-            <w:pPr>
-              <w:pStyle w:val="Nessunaspaziatura"/>
-              <w:rPr>
-                <w:color w:val="767171" w:themeColor="background2" w:themeShade="80"/>
-                <w:sz w:val="24"/>
-                <w:szCs w:val="24"/>
-              </w:rPr>
-            </w:pPr>
+          </w:p>
+          <w:p>
+            <w:pPr>
+              <w:pStyle w:val="Nessunaspaziatura"/>
+            </w:pPr>
+            <w:r>
+              <w:t>1.  il caso d’uso inizia quando l’attore primario desidera effettuare la ricerca di un Cliente nel database del sistema</w:t>
+            </w:r>
+          </w:p>
+          <w:p>
+            <w:pPr>
+              <w:pStyle w:val="Nessunaspaziatura"/>
+            </w:pPr>
+            <w:r>
+              <w:t>2. l’attore primario specifica i dati di ricerca</w:t>
+            </w:r>
+          </w:p>
+          <w:p>
+            <w:pPr>
+              <w:pStyle w:val="Nessunaspaziatura"/>
+            </w:pPr>
+            <w:r>
+              <w:t>3. il sistema effettua la ricerca con i dati forniti dall’attore primario</w:t>
+            </w:r>
+          </w:p>
+          <w:p>
+            <w:pPr>
+              <w:pStyle w:val="Nessunaspaziatura"/>
+            </w:pPr>
+            <w:r>
+              <w:t xml:space="preserve">4. </w:t>
+            </w:r>
+            <w:proofErr w:type="spellStart"/>
+            <w:r>
+              <w:rPr>
+                <w:b/>
+                <w:bCs/>
+              </w:rPr>
+              <w:t>if</w:t>
+            </w:r>
+            <w:proofErr w:type="spellEnd"/>
+            <w:r>
+              <w:rPr>
+                <w:b/>
+                <w:bCs/>
+              </w:rPr>
+              <w:t xml:space="preserve"> </w:t>
+            </w:r>
+            <w:r>
+              <w:t>il Cliente è stato trovato</w:t>
+            </w:r>
+          </w:p>
+          <w:p>
+            <w:pPr>
+              <w:pStyle w:val="Nessunaspaziatura"/>
+            </w:pPr>
+            <w:r>
+              <w:t xml:space="preserve">    4.1 il </w:t>
+            </w:r>
+            <w:r>
+              <w:t>s</w:t>
+            </w:r>
+            <w:r>
+              <w:t xml:space="preserve">istema </w:t>
+            </w:r>
+            <w:r>
+              <w:t>restituisce</w:t>
+            </w:r>
+            <w:r>
+              <w:t xml:space="preserve"> i dati del Cliente</w:t>
+            </w:r>
+          </w:p>
+          <w:p>
+            <w:pPr>
+              <w:pStyle w:val="Nessunaspaziatura"/>
+            </w:pPr>
+            <w:r>
+              <w:t xml:space="preserve">5. </w:t>
+            </w:r>
+            <w:r>
+              <w:rPr>
+                <w:b/>
+                <w:bCs/>
+              </w:rPr>
+              <w:t>else</w:t>
+            </w:r>
+          </w:p>
+          <w:p>
+            <w:pPr>
+              <w:pStyle w:val="Nessunaspaziatura"/>
+              <w:rPr>
+                <w:color w:val="767171" w:themeColor="background2" w:themeShade="80"/>
+                <w:sz w:val="24"/>
+                <w:szCs w:val="24"/>
+              </w:rPr>
+            </w:pPr>
+            <w:r>
+              <w:t xml:space="preserve">    5.1 il </w:t>
+            </w:r>
+            <w:r>
+              <w:t>s</w:t>
+            </w:r>
+            <w:r>
+              <w:t xml:space="preserve">istema </w:t>
+            </w:r>
+            <w:r>
+              <w:t>restituisce</w:t>
+            </w:r>
+            <w:r>
+              <w:t xml:space="preserve"> un errore</w:t>
+            </w:r>
           </w:p>
         </w:tc>
       </w:tr>
@@ -5040,19 +5436,27 @@
               </w:rPr>
               <w:t xml:space="preserve"> </w:t>
             </w:r>
-            <w:r>
-              <w:t>x</w:t>
-            </w:r>
-          </w:p>
-          <w:p>
-            <w:pPr>
-              <w:pStyle w:val="Nessunaspaziatura"/>
-              <w:rPr>
-                <w:color w:val="767171" w:themeColor="background2" w:themeShade="80"/>
-                <w:sz w:val="24"/>
-                <w:szCs w:val="24"/>
-              </w:rPr>
-            </w:pPr>
+          </w:p>
+          <w:p>
+            <w:pPr>
+              <w:pStyle w:val="Nessunaspaziatura"/>
+              <w:rPr>
+                <w:color w:val="767171" w:themeColor="background2" w:themeShade="80"/>
+                <w:sz w:val="24"/>
+                <w:szCs w:val="24"/>
+              </w:rPr>
+            </w:pPr>
+            <w:r>
+              <w:rPr>
+                <w:color w:val="767171" w:themeColor="background2" w:themeShade="80"/>
+                <w:sz w:val="24"/>
+                <w:szCs w:val="24"/>
+              </w:rPr>
+              <w:t xml:space="preserve">1. </w:t>
+            </w:r>
+            <w:r>
+              <w:t>il sistema ha restituito dei dati</w:t>
+            </w:r>
           </w:p>
         </w:tc>
       </w:tr>
@@ -5071,7 +5475,6 @@
                 <w:color w:val="767171" w:themeColor="background2" w:themeShade="80"/>
                 <w:sz w:val="24"/>
                 <w:szCs w:val="24"/>
-                <w:u w:val="single"/>
               </w:rPr>
             </w:pPr>
             <w:r>
@@ -5107,6 +5510,16 @@
         </w:tc>
       </w:tr>
     </w:tbl>
+    <w:p>
+      <w:pPr>
+        <w:pStyle w:val="Nessunaspaziatura"/>
+      </w:pPr>
+    </w:p>
+    <w:p>
+      <w:pPr>
+        <w:pStyle w:val="Nessunaspaziatura"/>
+      </w:pPr>
+    </w:p>
     <w:p>
       <w:pPr>
         <w:pStyle w:val="Nessunaspaziatura"/>
@@ -5153,7 +5566,7 @@
             </w:r>
             <w:proofErr w:type="spellStart"/>
             <w:r>
-              <w:t>RicercaCliente</w:t>
+              <w:t>VisualizzaStatistiche</w:t>
             </w:r>
             <w:proofErr w:type="spellEnd"/>
           </w:p>
@@ -5193,7 +5606,7 @@
               <w:t xml:space="preserve"> </w:t>
             </w:r>
             <w:r>
-              <w:t>7</w:t>
+              <w:t>8</w:t>
             </w:r>
           </w:p>
         </w:tc>
@@ -5232,16 +5645,10 @@
               <w:t xml:space="preserve"> </w:t>
             </w:r>
             <w:r>
-              <w:t>Questo caso d’uso permette di effettuare</w:t>
-            </w:r>
-            <w:r>
-              <w:t xml:space="preserve"> la ricer</w:t>
-            </w:r>
-            <w:r>
-              <w:t>c</w:t>
-            </w:r>
-            <w:r>
-              <w:t>a di un cliente nel sistema</w:t>
+              <w:t xml:space="preserve">Questo caso d’uso permette di effettuare la visualizzazione delle statistiche </w:t>
+            </w:r>
+            <w:r>
+              <w:t>disponibili</w:t>
             </w:r>
           </w:p>
         </w:tc>
@@ -5283,6 +5690,16 @@
               <w:t>Amministratore</w:t>
             </w:r>
           </w:p>
+          <w:p>
+            <w:pPr>
+              <w:pStyle w:val="Nessunaspaziatura"/>
+              <w:rPr>
+                <w:color w:val="767171" w:themeColor="background2" w:themeShade="80"/>
+                <w:sz w:val="24"/>
+                <w:szCs w:val="24"/>
+              </w:rPr>
+            </w:pPr>
+          </w:p>
         </w:tc>
       </w:tr>
       <w:tr>
@@ -5311,8 +5728,26 @@
               <w:t>Attori secondari:</w:t>
             </w:r>
             <w:r>
-              <w:t xml:space="preserve"> Cliente</w:t>
-            </w:r>
+              <w:rPr>
+                <w:color w:val="767171" w:themeColor="background2" w:themeShade="80"/>
+                <w:sz w:val="24"/>
+                <w:szCs w:val="24"/>
+              </w:rPr>
+              <w:t xml:space="preserve"> </w:t>
+            </w:r>
+            <w:r>
+              <w:t>x</w:t>
+            </w:r>
+          </w:p>
+          <w:p>
+            <w:pPr>
+              <w:pStyle w:val="Nessunaspaziatura"/>
+              <w:rPr>
+                <w:color w:val="767171" w:themeColor="background2" w:themeShade="80"/>
+                <w:sz w:val="24"/>
+                <w:szCs w:val="24"/>
+              </w:rPr>
+            </w:pPr>
           </w:p>
         </w:tc>
       </w:tr>
@@ -5350,8 +5785,18 @@
               <w:t xml:space="preserve"> </w:t>
             </w:r>
             <w:r>
-              <w:t>l’attore primario desidera effettuare una ricerca del cliente nel database</w:t>
-            </w:r>
+              <w:t>x</w:t>
+            </w:r>
+          </w:p>
+          <w:p>
+            <w:pPr>
+              <w:pStyle w:val="Nessunaspaziatura"/>
+              <w:rPr>
+                <w:color w:val="767171" w:themeColor="background2" w:themeShade="80"/>
+                <w:sz w:val="24"/>
+                <w:szCs w:val="24"/>
+              </w:rPr>
+            </w:pPr>
           </w:p>
         </w:tc>
       </w:tr>
@@ -5388,132 +5833,19 @@
               </w:rPr>
               <w:t xml:space="preserve"> </w:t>
             </w:r>
-          </w:p>
-          <w:p>
-            <w:pPr>
-              <w:pStyle w:val="Nessunaspaziatura"/>
-            </w:pPr>
-            <w:r>
-              <w:t xml:space="preserve">1.  il caso d’uso inizia quando l’attore primario desidera effettuare la ricerca di un </w:t>
-            </w:r>
-            <w:r>
-              <w:t>Cliente</w:t>
-            </w:r>
-            <w:r>
-              <w:t xml:space="preserve"> nel database del sistema</w:t>
-            </w:r>
-          </w:p>
-          <w:p>
-            <w:pPr>
-              <w:pStyle w:val="Nessunaspaziatura"/>
-            </w:pPr>
-            <w:r>
-              <w:t>2. l’attore primario specifica i dati di ricerca</w:t>
-            </w:r>
-          </w:p>
-          <w:p>
-            <w:pPr>
-              <w:pStyle w:val="Nessunaspaziatura"/>
-            </w:pPr>
-            <w:r>
-              <w:t>3. il sistema effettua la ricerca con i dati forniti dall’attore primario</w:t>
-            </w:r>
-          </w:p>
-          <w:p>
-            <w:pPr>
-              <w:pStyle w:val="Nessunaspaziatura"/>
-            </w:pPr>
-            <w:r>
-              <w:t xml:space="preserve">4. </w:t>
-            </w:r>
-            <w:proofErr w:type="spellStart"/>
-            <w:r>
-              <w:rPr>
-                <w:b/>
-                <w:bCs/>
-              </w:rPr>
-              <w:t>if</w:t>
-            </w:r>
-            <w:proofErr w:type="spellEnd"/>
-            <w:r>
-              <w:rPr>
-                <w:b/>
-                <w:bCs/>
-              </w:rPr>
-              <w:t xml:space="preserve"> </w:t>
-            </w:r>
-            <w:r>
-              <w:t xml:space="preserve">il </w:t>
-            </w:r>
-            <w:r>
-              <w:t>Cliente</w:t>
-            </w:r>
-            <w:r>
-              <w:t xml:space="preserve"> è stato trovato</w:t>
-            </w:r>
-          </w:p>
-          <w:p>
-            <w:pPr>
-              <w:pStyle w:val="Nessunaspaziatura"/>
-            </w:pPr>
-            <w:r>
-              <w:t xml:space="preserve">    4.1 il </w:t>
-            </w:r>
-            <w:r>
-              <w:t>s</w:t>
-            </w:r>
-            <w:r>
-              <w:t xml:space="preserve">istema </w:t>
-            </w:r>
-            <w:r>
-              <w:t>restituisce</w:t>
-            </w:r>
-            <w:r>
-              <w:t xml:space="preserve"> i dati del </w:t>
-            </w:r>
-            <w:r>
-              <w:t>Cliente</w:t>
-            </w:r>
-          </w:p>
-          <w:p>
-            <w:pPr>
-              <w:pStyle w:val="Nessunaspaziatura"/>
-            </w:pPr>
-            <w:r>
-              <w:t xml:space="preserve">5. </w:t>
-            </w:r>
-            <w:r>
-              <w:rPr>
-                <w:b/>
-                <w:bCs/>
-              </w:rPr>
-              <w:t>else</w:t>
-            </w:r>
-          </w:p>
-          <w:p>
-            <w:pPr>
-              <w:pStyle w:val="Nessunaspaziatura"/>
-              <w:rPr>
-                <w:color w:val="767171" w:themeColor="background2" w:themeShade="80"/>
-                <w:sz w:val="24"/>
-                <w:szCs w:val="24"/>
-              </w:rPr>
-            </w:pPr>
-            <w:r>
-              <w:t xml:space="preserve">    5.1 il </w:t>
-            </w:r>
-            <w:r>
-              <w:t>s</w:t>
-            </w:r>
-            <w:r>
-              <w:t xml:space="preserve">istema </w:t>
-            </w:r>
-            <w:r>
-              <w:t>restituisce</w:t>
-            </w:r>
-            <w:r>
-              <w:t xml:space="preserve"> un errore</w:t>
-            </w:r>
+            <w:r>
+              <w:t>x</w:t>
+            </w:r>
+          </w:p>
+          <w:p>
+            <w:pPr>
+              <w:pStyle w:val="Nessunaspaziatura"/>
+              <w:rPr>
+                <w:color w:val="767171" w:themeColor="background2" w:themeShade="80"/>
+                <w:sz w:val="24"/>
+                <w:szCs w:val="24"/>
+              </w:rPr>
+            </w:pPr>
           </w:p>
         </w:tc>
       </w:tr>
@@ -5560,27 +5892,19 @@
               </w:rPr>
               <w:t xml:space="preserve"> </w:t>
             </w:r>
-          </w:p>
-          <w:p>
-            <w:pPr>
-              <w:pStyle w:val="Nessunaspaziatura"/>
-              <w:rPr>
-                <w:color w:val="767171" w:themeColor="background2" w:themeShade="80"/>
-                <w:sz w:val="24"/>
-                <w:szCs w:val="24"/>
-              </w:rPr>
-            </w:pPr>
-            <w:r>
-              <w:rPr>
-                <w:color w:val="767171" w:themeColor="background2" w:themeShade="80"/>
-                <w:sz w:val="24"/>
-                <w:szCs w:val="24"/>
-              </w:rPr>
-              <w:t xml:space="preserve">1. </w:t>
-            </w:r>
-            <w:r>
-              <w:t>il sistema ha restituito dei dati</w:t>
-            </w:r>
+            <w:r>
+              <w:t>x</w:t>
+            </w:r>
+          </w:p>
+          <w:p>
+            <w:pPr>
+              <w:pStyle w:val="Nessunaspaziatura"/>
+              <w:rPr>
+                <w:color w:val="767171" w:themeColor="background2" w:themeShade="80"/>
+                <w:sz w:val="24"/>
+                <w:szCs w:val="24"/>
+              </w:rPr>
+            </w:pPr>
           </w:p>
         </w:tc>
       </w:tr>
@@ -5618,7 +5942,7 @@
               <w:t xml:space="preserve"> </w:t>
             </w:r>
             <w:r>
-              <w:t>nessuna</w:t>
+              <w:t>x</w:t>
             </w:r>
           </w:p>
           <w:p>
@@ -5634,16 +5958,6 @@
         </w:tc>
       </w:tr>
     </w:tbl>
-    <w:p>
-      <w:pPr>
-        <w:pStyle w:val="Nessunaspaziatura"/>
-      </w:pPr>
-    </w:p>
-    <w:p>
-      <w:pPr>
-        <w:pStyle w:val="Nessunaspaziatura"/>
-      </w:pPr>
-    </w:p>
     <w:p>
       <w:pPr>
         <w:pStyle w:val="Nessunaspaziatura"/>
@@ -5690,7 +6004,7 @@
             </w:r>
             <w:proofErr w:type="spellStart"/>
             <w:r>
-              <w:t>VisualizzaStatistiche</w:t>
+              <w:t>ControllaStatoProdotti</w:t>
             </w:r>
             <w:proofErr w:type="spellEnd"/>
           </w:p>
@@ -5705,33 +6019,46 @@
             <w:tcW w:w="6948" w:type="dxa"/>
           </w:tcPr>
           <w:p>
-            <w:pPr>
-              <w:pStyle w:val="Nessunaspaziatura"/>
-              <w:rPr>
-                <w:color w:val="767171" w:themeColor="background2" w:themeShade="80"/>
-                <w:sz w:val="24"/>
-                <w:szCs w:val="24"/>
-              </w:rPr>
-            </w:pPr>
-            <w:r>
-              <w:rPr>
-                <w:color w:val="767171" w:themeColor="background2" w:themeShade="80"/>
-                <w:sz w:val="24"/>
-                <w:szCs w:val="24"/>
-              </w:rPr>
-              <w:t>ID:</w:t>
-            </w:r>
-            <w:r>
-              <w:rPr>
-                <w:color w:val="767171" w:themeColor="background2" w:themeShade="80"/>
-                <w:sz w:val="24"/>
-                <w:szCs w:val="24"/>
-              </w:rPr>
-              <w:t xml:space="preserve"> </w:t>
-            </w:r>
-            <w:r>
-              <w:t>8</w:t>
-            </w:r>
+            <w:r>
+              <w:rPr>
+                <w:color w:val="767171" w:themeColor="background2" w:themeShade="80"/>
+                <w:sz w:val="24"/>
+                <w:szCs w:val="24"/>
+              </w:rPr>
+              <w:t>ID</w:t>
+            </w:r>
+            <w:r>
+              <w:rPr>
+                <w:color w:val="767171" w:themeColor="background2" w:themeShade="80"/>
+                <w:sz w:val="24"/>
+                <w:szCs w:val="24"/>
+              </w:rPr>
+              <w:t xml:space="preserve">: </w:t>
+            </w:r>
+            <w:r>
+              <w:rPr>
+                <w:color w:val="171717" w:themeColor="background2" w:themeShade="1A"/>
+              </w:rPr>
+              <w:t>9</w:t>
+            </w:r>
+            <w:r>
+              <w:rPr>
+                <w:color w:val="767171" w:themeColor="background2" w:themeShade="80"/>
+                <w:sz w:val="24"/>
+                <w:szCs w:val="24"/>
+              </w:rPr>
+              <w:t xml:space="preserve"> </w:t>
+            </w:r>
+          </w:p>
+          <w:p>
+            <w:pPr>
+              <w:pStyle w:val="Nessunaspaziatura"/>
+              <w:rPr>
+                <w:color w:val="767171" w:themeColor="background2" w:themeShade="80"/>
+                <w:sz w:val="24"/>
+                <w:szCs w:val="24"/>
+              </w:rPr>
+            </w:pPr>
           </w:p>
         </w:tc>
       </w:tr>
@@ -5744,14 +6071,6 @@
             <w:tcW w:w="6948" w:type="dxa"/>
           </w:tcPr>
           <w:p>
-            <w:pPr>
-              <w:pStyle w:val="Nessunaspaziatura"/>
-              <w:rPr>
-                <w:color w:val="767171" w:themeColor="background2" w:themeShade="80"/>
-                <w:sz w:val="24"/>
-                <w:szCs w:val="24"/>
-              </w:rPr>
-            </w:pPr>
             <w:r>
               <w:rPr>
                 <w:color w:val="767171" w:themeColor="background2" w:themeShade="80"/>
@@ -5769,456 +6088,7 @@
               <w:t xml:space="preserve"> </w:t>
             </w:r>
             <w:r>
-              <w:t>Questo caso d’uso permette di effettuare</w:t>
-            </w:r>
-            <w:r>
-              <w:t xml:space="preserve"> la visualizzazione delle statistiche </w:t>
-            </w:r>
-            <w:r>
-              <w:t>disponibili</w:t>
-            </w:r>
-          </w:p>
-        </w:tc>
-      </w:tr>
-      <w:tr>
-        <w:trPr>
-          <w:trHeight w:val="502"/>
-        </w:trPr>
-        <w:tc>
-          <w:tcPr>
-            <w:tcW w:w="6948" w:type="dxa"/>
-          </w:tcPr>
-          <w:p>
-            <w:pPr>
-              <w:pStyle w:val="Nessunaspaziatura"/>
-              <w:rPr>
-                <w:color w:val="767171" w:themeColor="background2" w:themeShade="80"/>
-                <w:sz w:val="24"/>
-                <w:szCs w:val="24"/>
-              </w:rPr>
-            </w:pPr>
-            <w:r>
-              <w:rPr>
-                <w:color w:val="767171" w:themeColor="background2" w:themeShade="80"/>
-                <w:sz w:val="24"/>
-                <w:szCs w:val="24"/>
-              </w:rPr>
-              <w:t>Attori primari:</w:t>
-            </w:r>
-            <w:r>
-              <w:rPr>
-                <w:color w:val="767171" w:themeColor="background2" w:themeShade="80"/>
-                <w:sz w:val="24"/>
-                <w:szCs w:val="24"/>
-              </w:rPr>
-              <w:t xml:space="preserve"> </w:t>
-            </w:r>
-            <w:r>
-              <w:t>Amministratore</w:t>
-            </w:r>
-          </w:p>
-          <w:p>
-            <w:pPr>
-              <w:pStyle w:val="Nessunaspaziatura"/>
-              <w:rPr>
-                <w:color w:val="767171" w:themeColor="background2" w:themeShade="80"/>
-                <w:sz w:val="24"/>
-                <w:szCs w:val="24"/>
-              </w:rPr>
-            </w:pPr>
-          </w:p>
-        </w:tc>
-      </w:tr>
-      <w:tr>
-        <w:trPr>
-          <w:trHeight w:val="502"/>
-        </w:trPr>
-        <w:tc>
-          <w:tcPr>
-            <w:tcW w:w="6948" w:type="dxa"/>
-          </w:tcPr>
-          <w:p>
-            <w:pPr>
-              <w:pStyle w:val="Nessunaspaziatura"/>
-              <w:rPr>
-                <w:color w:val="767171" w:themeColor="background2" w:themeShade="80"/>
-                <w:sz w:val="24"/>
-                <w:szCs w:val="24"/>
-              </w:rPr>
-            </w:pPr>
-            <w:r>
-              <w:rPr>
-                <w:color w:val="767171" w:themeColor="background2" w:themeShade="80"/>
-                <w:sz w:val="24"/>
-                <w:szCs w:val="24"/>
-              </w:rPr>
-              <w:t>Attori secondari:</w:t>
-            </w:r>
-            <w:r>
-              <w:rPr>
-                <w:color w:val="767171" w:themeColor="background2" w:themeShade="80"/>
-                <w:sz w:val="24"/>
-                <w:szCs w:val="24"/>
-              </w:rPr>
-              <w:t xml:space="preserve"> </w:t>
-            </w:r>
-            <w:r>
-              <w:t>x</w:t>
-            </w:r>
-          </w:p>
-          <w:p>
-            <w:pPr>
-              <w:pStyle w:val="Nessunaspaziatura"/>
-              <w:rPr>
-                <w:color w:val="767171" w:themeColor="background2" w:themeShade="80"/>
-                <w:sz w:val="24"/>
-                <w:szCs w:val="24"/>
-              </w:rPr>
-            </w:pPr>
-          </w:p>
-        </w:tc>
-      </w:tr>
-      <w:tr>
-        <w:trPr>
-          <w:trHeight w:val="502"/>
-        </w:trPr>
-        <w:tc>
-          <w:tcPr>
-            <w:tcW w:w="6948" w:type="dxa"/>
-          </w:tcPr>
-          <w:p>
-            <w:pPr>
-              <w:pStyle w:val="Nessunaspaziatura"/>
-              <w:rPr>
-                <w:color w:val="767171" w:themeColor="background2" w:themeShade="80"/>
-                <w:sz w:val="24"/>
-                <w:szCs w:val="24"/>
-              </w:rPr>
-            </w:pPr>
-            <w:r>
-              <w:rPr>
-                <w:color w:val="767171" w:themeColor="background2" w:themeShade="80"/>
-                <w:sz w:val="24"/>
-                <w:szCs w:val="24"/>
-              </w:rPr>
-              <w:t>Precondizioni:</w:t>
-            </w:r>
-            <w:r>
-              <w:rPr>
-                <w:color w:val="767171" w:themeColor="background2" w:themeShade="80"/>
-                <w:sz w:val="24"/>
-                <w:szCs w:val="24"/>
-              </w:rPr>
-              <w:t xml:space="preserve"> </w:t>
-            </w:r>
-            <w:r>
-              <w:t>x</w:t>
-            </w:r>
-          </w:p>
-          <w:p>
-            <w:pPr>
-              <w:pStyle w:val="Nessunaspaziatura"/>
-              <w:rPr>
-                <w:color w:val="767171" w:themeColor="background2" w:themeShade="80"/>
-                <w:sz w:val="24"/>
-                <w:szCs w:val="24"/>
-              </w:rPr>
-            </w:pPr>
-          </w:p>
-        </w:tc>
-      </w:tr>
-      <w:tr>
-        <w:trPr>
-          <w:trHeight w:val="502"/>
-        </w:trPr>
-        <w:tc>
-          <w:tcPr>
-            <w:tcW w:w="6948" w:type="dxa"/>
-          </w:tcPr>
-          <w:p>
-            <w:pPr>
-              <w:pStyle w:val="Nessunaspaziatura"/>
-              <w:rPr>
-                <w:color w:val="767171" w:themeColor="background2" w:themeShade="80"/>
-                <w:sz w:val="24"/>
-                <w:szCs w:val="24"/>
-              </w:rPr>
-            </w:pPr>
-            <w:r>
-              <w:rPr>
-                <w:color w:val="767171" w:themeColor="background2" w:themeShade="80"/>
-                <w:sz w:val="24"/>
-                <w:szCs w:val="24"/>
-              </w:rPr>
-              <w:t>Sequenza eventi principali:</w:t>
-            </w:r>
-            <w:r>
-              <w:rPr>
-                <w:color w:val="767171" w:themeColor="background2" w:themeShade="80"/>
-                <w:sz w:val="24"/>
-                <w:szCs w:val="24"/>
-              </w:rPr>
-              <w:t xml:space="preserve"> </w:t>
-            </w:r>
-            <w:r>
-              <w:t>x</w:t>
-            </w:r>
-          </w:p>
-          <w:p>
-            <w:pPr>
-              <w:pStyle w:val="Nessunaspaziatura"/>
-              <w:rPr>
-                <w:color w:val="767171" w:themeColor="background2" w:themeShade="80"/>
-                <w:sz w:val="24"/>
-                <w:szCs w:val="24"/>
-              </w:rPr>
-            </w:pPr>
-          </w:p>
-        </w:tc>
-      </w:tr>
-      <w:tr>
-        <w:trPr>
-          <w:trHeight w:val="502"/>
-        </w:trPr>
-        <w:tc>
-          <w:tcPr>
-            <w:tcW w:w="6948" w:type="dxa"/>
-          </w:tcPr>
-          <w:p>
-            <w:pPr>
-              <w:pStyle w:val="Nessunaspaziatura"/>
-              <w:rPr>
-                <w:color w:val="767171" w:themeColor="background2" w:themeShade="80"/>
-                <w:sz w:val="24"/>
-                <w:szCs w:val="24"/>
-              </w:rPr>
-            </w:pPr>
-            <w:proofErr w:type="spellStart"/>
-            <w:r>
-              <w:rPr>
-                <w:color w:val="767171" w:themeColor="background2" w:themeShade="80"/>
-                <w:sz w:val="24"/>
-                <w:szCs w:val="24"/>
-              </w:rPr>
-              <w:t>Postcondizioni</w:t>
-            </w:r>
-            <w:proofErr w:type="spellEnd"/>
-            <w:r>
-              <w:rPr>
-                <w:color w:val="767171" w:themeColor="background2" w:themeShade="80"/>
-                <w:sz w:val="24"/>
-                <w:szCs w:val="24"/>
-              </w:rPr>
-              <w:t>:</w:t>
-            </w:r>
-            <w:r>
-              <w:rPr>
-                <w:color w:val="767171" w:themeColor="background2" w:themeShade="80"/>
-                <w:sz w:val="24"/>
-                <w:szCs w:val="24"/>
-              </w:rPr>
-              <w:t xml:space="preserve"> </w:t>
-            </w:r>
-            <w:r>
-              <w:t>x</w:t>
-            </w:r>
-          </w:p>
-          <w:p>
-            <w:pPr>
-              <w:pStyle w:val="Nessunaspaziatura"/>
-              <w:rPr>
-                <w:color w:val="767171" w:themeColor="background2" w:themeShade="80"/>
-                <w:sz w:val="24"/>
-                <w:szCs w:val="24"/>
-              </w:rPr>
-            </w:pPr>
-          </w:p>
-        </w:tc>
-      </w:tr>
-      <w:tr>
-        <w:trPr>
-          <w:trHeight w:val="523"/>
-        </w:trPr>
-        <w:tc>
-          <w:tcPr>
-            <w:tcW w:w="6948" w:type="dxa"/>
-          </w:tcPr>
-          <w:p>
-            <w:pPr>
-              <w:pStyle w:val="Nessunaspaziatura"/>
-              <w:rPr>
-                <w:color w:val="767171" w:themeColor="background2" w:themeShade="80"/>
-                <w:sz w:val="24"/>
-                <w:szCs w:val="24"/>
-              </w:rPr>
-            </w:pPr>
-            <w:r>
-              <w:rPr>
-                <w:color w:val="767171" w:themeColor="background2" w:themeShade="80"/>
-                <w:sz w:val="24"/>
-                <w:szCs w:val="24"/>
-              </w:rPr>
-              <w:t>Sequenza degli eventi alternativa:</w:t>
-            </w:r>
-            <w:r>
-              <w:rPr>
-                <w:color w:val="767171" w:themeColor="background2" w:themeShade="80"/>
-                <w:sz w:val="24"/>
-                <w:szCs w:val="24"/>
-              </w:rPr>
-              <w:t xml:space="preserve"> </w:t>
-            </w:r>
-            <w:r>
-              <w:t>x</w:t>
-            </w:r>
-          </w:p>
-          <w:p>
-            <w:pPr>
-              <w:pStyle w:val="Nessunaspaziatura"/>
-              <w:rPr>
-                <w:color w:val="767171" w:themeColor="background2" w:themeShade="80"/>
-                <w:sz w:val="24"/>
-                <w:szCs w:val="24"/>
-              </w:rPr>
-            </w:pPr>
-          </w:p>
-        </w:tc>
-      </w:tr>
-    </w:tbl>
-    <w:p>
-      <w:pPr>
-        <w:pStyle w:val="Nessunaspaziatura"/>
-      </w:pPr>
-    </w:p>
-    <w:p>
-      <w:pPr>
-        <w:pStyle w:val="Nessunaspaziatura"/>
-      </w:pPr>
-    </w:p>
-    <w:tbl>
-      <w:tblPr>
-        <w:tblStyle w:val="Grigliatabella"/>
-        <w:tblW w:w="0" w:type="auto"/>
-        <w:tblLook w:val="04A0" w:firstRow="1" w:lastRow="0" w:firstColumn="1" w:lastColumn="0" w:noHBand="0" w:noVBand="1"/>
-      </w:tblPr>
-      <w:tblGrid>
-        <w:gridCol w:w="6948"/>
-      </w:tblGrid>
-      <w:tr>
-        <w:trPr>
-          <w:trHeight w:val="502"/>
-        </w:trPr>
-        <w:tc>
-          <w:tcPr>
-            <w:tcW w:w="6948" w:type="dxa"/>
-          </w:tcPr>
-          <w:p>
-            <w:r>
-              <w:rPr>
-                <w:color w:val="767171" w:themeColor="background2" w:themeShade="80"/>
-                <w:sz w:val="24"/>
-                <w:szCs w:val="24"/>
-              </w:rPr>
-              <w:t>Caso d’uso:</w:t>
-            </w:r>
-            <w:r>
-              <w:rPr>
-                <w:color w:val="767171" w:themeColor="background2" w:themeShade="80"/>
-                <w:sz w:val="24"/>
-                <w:szCs w:val="24"/>
-              </w:rPr>
-              <w:t xml:space="preserve"> </w:t>
-            </w:r>
-            <w:proofErr w:type="spellStart"/>
-            <w:r>
-              <w:t>ControllaStatoProdotti</w:t>
-            </w:r>
-            <w:proofErr w:type="spellEnd"/>
-          </w:p>
-        </w:tc>
-      </w:tr>
-      <w:tr>
-        <w:trPr>
-          <w:trHeight w:val="502"/>
-        </w:trPr>
-        <w:tc>
-          <w:tcPr>
-            <w:tcW w:w="6948" w:type="dxa"/>
-          </w:tcPr>
-          <w:p>
-            <w:r>
-              <w:rPr>
-                <w:color w:val="767171" w:themeColor="background2" w:themeShade="80"/>
-                <w:sz w:val="24"/>
-                <w:szCs w:val="24"/>
-              </w:rPr>
-              <w:t>ID</w:t>
-            </w:r>
-            <w:r>
-              <w:rPr>
-                <w:color w:val="767171" w:themeColor="background2" w:themeShade="80"/>
-                <w:sz w:val="24"/>
-                <w:szCs w:val="24"/>
-              </w:rPr>
-              <w:t xml:space="preserve">: </w:t>
-            </w:r>
-            <w:r>
-              <w:rPr>
-                <w:color w:val="171717" w:themeColor="background2" w:themeShade="1A"/>
-              </w:rPr>
-              <w:t>9</w:t>
-            </w:r>
-            <w:r>
-              <w:rPr>
-                <w:color w:val="767171" w:themeColor="background2" w:themeShade="80"/>
-                <w:sz w:val="24"/>
-                <w:szCs w:val="24"/>
-              </w:rPr>
-              <w:t xml:space="preserve"> </w:t>
-            </w:r>
-          </w:p>
-          <w:p>
-            <w:pPr>
-              <w:pStyle w:val="Nessunaspaziatura"/>
-              <w:rPr>
-                <w:color w:val="767171" w:themeColor="background2" w:themeShade="80"/>
-                <w:sz w:val="24"/>
-                <w:szCs w:val="24"/>
-              </w:rPr>
-            </w:pPr>
-          </w:p>
-        </w:tc>
-      </w:tr>
-      <w:tr>
-        <w:trPr>
-          <w:trHeight w:val="523"/>
-        </w:trPr>
-        <w:tc>
-          <w:tcPr>
-            <w:tcW w:w="6948" w:type="dxa"/>
-          </w:tcPr>
-          <w:p>
-            <w:r>
-              <w:rPr>
-                <w:color w:val="767171" w:themeColor="background2" w:themeShade="80"/>
-                <w:sz w:val="24"/>
-                <w:szCs w:val="24"/>
-              </w:rPr>
-              <w:t>Descrizione:</w:t>
-            </w:r>
-            <w:r>
-              <w:rPr>
-                <w:color w:val="767171" w:themeColor="background2" w:themeShade="80"/>
-                <w:sz w:val="24"/>
-                <w:szCs w:val="24"/>
-              </w:rPr>
-              <w:t xml:space="preserve"> </w:t>
-            </w:r>
-            <w:r>
-              <w:t>Questo caso d’uso permette di effettuare</w:t>
-            </w:r>
-            <w:r>
-              <w:t xml:space="preserve"> in controllo dello stato dei prodotti di un </w:t>
+              <w:t xml:space="preserve">Questo caso d’uso permette di effettuare in controllo dello stato dei prodotti di un </w:t>
             </w:r>
             <w:proofErr w:type="spellStart"/>
             <w:r>
@@ -7958,6 +7828,7 @@
   <w:style w:type="character" w:default="1" w:styleId="Carpredefinitoparagrafo">
     <w:name w:val="Default Paragraph Font"/>
     <w:uiPriority w:val="1"/>
+    <w:semiHidden/>
     <w:unhideWhenUsed/>
   </w:style>
   <w:style w:type="table" w:default="1" w:styleId="Tabellanormale">

</xml_diff>

<commit_message>
Lavoro su casi'uso - leon, inseriti i casi d'uso mancanti
</commit_message>
<xml_diff>
--- a/Componenti Progetto/CASI D'USO - Leon.docx
+++ b/Componenti Progetto/CASI D'USO - Leon.docx
@@ -2,11 +2,6 @@
 <file path=word/document.xml><?xml version="1.0" encoding="utf-8"?>
 <w:document xmlns:wpc="http://schemas.microsoft.com/office/word/2010/wordprocessingCanvas" xmlns:cx="http://schemas.microsoft.com/office/drawing/2014/chartex" xmlns:cx1="http://schemas.microsoft.com/office/drawing/2015/9/8/chartex" xmlns:cx2="http://schemas.microsoft.com/office/drawing/2015/10/21/chartex" xmlns:cx3="http://schemas.microsoft.com/office/drawing/2016/5/9/chartex" xmlns:cx4="http://schemas.microsoft.com/office/drawing/2016/5/10/chartex" xmlns:cx5="http://schemas.microsoft.com/office/drawing/2016/5/11/chartex" xmlns:cx6="http://schemas.microsoft.com/office/drawing/2016/5/12/chartex" xmlns:cx7="http://schemas.microsoft.com/office/drawing/2016/5/13/chartex" xmlns:cx8="http://schemas.microsoft.com/office/drawing/2016/5/14/chartex" xmlns:mc="http://schemas.openxmlformats.org/markup-compatibility/2006" xmlns:aink="http://schemas.microsoft.com/office/drawing/2016/ink" xmlns:am3d="http://schemas.microsoft.com/office/drawing/2017/model3d" xmlns:o="urn:schemas-microsoft-com:office:office" xmlns:r="http://schemas.openxmlformats.org/officeDocument/2006/relationships" xmlns:m="http://schemas.openxmlformats.org/officeDocument/2006/math" xmlns:v="urn:schemas-microsoft-com:vml" xmlns:wp14="http://schemas.microsoft.com/office/word/2010/wordprocessingDrawing" xmlns:wp="http://schemas.openxmlformats.org/drawingml/2006/wordprocessingDrawing" xmlns:w10="urn:schemas-microsoft-com:office:word" xmlns:w="http://schemas.openxmlformats.org/wordprocessingml/2006/main" xmlns:w14="http://schemas.microsoft.com/office/word/2010/wordml" xmlns:w15="http://schemas.microsoft.com/office/word/2012/wordml" xmlns:w16cex="http://schemas.microsoft.com/office/word/2018/wordml/cex" xmlns:w16cid="http://schemas.microsoft.com/office/word/2016/wordml/cid" xmlns:w16="http://schemas.microsoft.com/office/word/2018/wordml" xmlns:w16sdtdh="http://schemas.microsoft.com/office/word/2020/wordml/sdtdatahash" xmlns:w16se="http://schemas.microsoft.com/office/word/2015/wordml/symex" xmlns:wpg="http://schemas.microsoft.com/office/word/2010/wordprocessingGroup" xmlns:wpi="http://schemas.microsoft.com/office/word/2010/wordprocessingInk" xmlns:wne="http://schemas.microsoft.com/office/word/2006/wordml" xmlns:wps="http://schemas.microsoft.com/office/word/2010/wordprocessingShape" mc:Ignorable="w14 w15 w16se w16cid w16 w16cex w16sdtdh wp14">
   <w:body>
-    <w:p>
-      <w:pPr>
-        <w:pStyle w:val="Nessunaspaziatura"/>
-      </w:pPr>
-    </w:p>
     <w:p>
       <w:pPr>
         <w:pStyle w:val="Nessunaspaziatura"/>
@@ -131,16 +126,6 @@
               <w:t>Questo caso d’uso permette di effettuare operazioni CRUD sul cliente</w:t>
             </w:r>
           </w:p>
-          <w:p>
-            <w:pPr>
-              <w:pStyle w:val="Nessunaspaziatura"/>
-              <w:rPr>
-                <w:color w:val="767171" w:themeColor="background2" w:themeShade="80"/>
-                <w:sz w:val="24"/>
-                <w:szCs w:val="24"/>
-              </w:rPr>
-            </w:pPr>
-          </w:p>
         </w:tc>
       </w:tr>
       <w:tr>
@@ -177,18 +162,14 @@
               <w:t xml:space="preserve"> </w:t>
             </w:r>
             <w:r>
+              <w:t>Entità,</w:t>
+            </w:r>
+            <w:r>
+              <w:t xml:space="preserve"> </w:t>
+            </w:r>
+            <w:r>
               <w:t>Amministratore</w:t>
             </w:r>
-          </w:p>
-          <w:p>
-            <w:pPr>
-              <w:pStyle w:val="Nessunaspaziatura"/>
-              <w:rPr>
-                <w:color w:val="767171" w:themeColor="background2" w:themeShade="80"/>
-                <w:sz w:val="24"/>
-                <w:szCs w:val="24"/>
-              </w:rPr>
-            </w:pPr>
           </w:p>
         </w:tc>
       </w:tr>
@@ -225,9 +206,6 @@
               <w:t>ClienteP</w:t>
             </w:r>
             <w:proofErr w:type="spellEnd"/>
-            <w:r>
-              <w:t>, sistema</w:t>
-            </w:r>
           </w:p>
         </w:tc>
       </w:tr>
@@ -298,6 +276,11 @@
           <w:p>
             <w:pPr>
               <w:pStyle w:val="Nessunaspaziatura"/>
+              <w:rPr>
+                <w:color w:val="767171" w:themeColor="background2" w:themeShade="80"/>
+                <w:sz w:val="24"/>
+                <w:szCs w:val="24"/>
+              </w:rPr>
             </w:pPr>
             <w:r>
               <w:rPr>
@@ -321,13 +304,37 @@
               <w:pStyle w:val="Nessunaspaziatura"/>
             </w:pPr>
             <w:r>
-              <w:t>1.</w:t>
-            </w:r>
-            <w:r>
-              <w:t xml:space="preserve"> </w:t>
+              <w:t>1. il caso d’uso inizia quando l’attore primario desidera effettuare un</w:t>
+            </w:r>
+          </w:p>
+          <w:p>
+            <w:pPr>
+              <w:pStyle w:val="Nessunaspaziatura"/>
+            </w:pPr>
+            <w:r>
+              <w:t xml:space="preserve">    operazione CRUD di un </w:t>
             </w:r>
             <w:proofErr w:type="spellStart"/>
             <w:r>
+              <w:t>ClienteP</w:t>
+            </w:r>
+            <w:proofErr w:type="spellEnd"/>
+          </w:p>
+          <w:p>
+            <w:pPr>
+              <w:pStyle w:val="Nessunaspaziatura"/>
+            </w:pPr>
+            <w:r>
+              <w:t>2</w:t>
+            </w:r>
+            <w:r>
+              <w:t>.</w:t>
+            </w:r>
+            <w:r>
+              <w:t xml:space="preserve"> </w:t>
+            </w:r>
+            <w:proofErr w:type="spellStart"/>
+            <w:r>
               <w:rPr>
                 <w:b/>
                 <w:bCs/>
@@ -336,7 +343,13 @@
             </w:r>
             <w:proofErr w:type="spellEnd"/>
             <w:r>
-              <w:t xml:space="preserve"> l’amministratore vuole inserire un </w:t>
+              <w:t xml:space="preserve"> l’amministratore vuole inserire</w:t>
+            </w:r>
+            <w:r>
+              <w:t xml:space="preserve"> nel database</w:t>
+            </w:r>
+            <w:r>
+              <w:t xml:space="preserve"> un </w:t>
             </w:r>
             <w:proofErr w:type="spellStart"/>
             <w:r>
@@ -349,7 +362,13 @@
               <w:pStyle w:val="Nessunaspaziatura"/>
             </w:pPr>
             <w:r>
-              <w:t xml:space="preserve">    1.1</w:t>
+              <w:t xml:space="preserve">    </w:t>
+            </w:r>
+            <w:r>
+              <w:t>2</w:t>
+            </w:r>
+            <w:r>
+              <w:t>.1</w:t>
             </w:r>
             <w:r>
               <w:t xml:space="preserve"> </w:t>
@@ -386,7 +405,13 @@
               <w:pStyle w:val="Nessunaspaziatura"/>
             </w:pPr>
             <w:r>
-              <w:t xml:space="preserve">    1.2 </w:t>
+              <w:t xml:space="preserve">    </w:t>
+            </w:r>
+            <w:r>
+              <w:t>2</w:t>
+            </w:r>
+            <w:r>
+              <w:t xml:space="preserve">.2 </w:t>
             </w:r>
             <w:proofErr w:type="spellStart"/>
             <w:r>
@@ -405,13 +430,7 @@
               <w:t xml:space="preserve"> </w:t>
             </w:r>
             <w:r>
-              <w:t xml:space="preserve">il cliente risulta </w:t>
-            </w:r>
-            <w:r>
-              <w:t>in</w:t>
-            </w:r>
-            <w:r>
-              <w:t>esistente nel sistema</w:t>
+              <w:t>il cliente risulta esistente nel sistema</w:t>
             </w:r>
           </w:p>
           <w:p>
@@ -431,7 +450,13 @@
               </w:rPr>
             </w:pPr>
             <w:r>
-              <w:t xml:space="preserve">    1.3 </w:t>
+              <w:t xml:space="preserve">    </w:t>
+            </w:r>
+            <w:r>
+              <w:t>2</w:t>
+            </w:r>
+            <w:r>
+              <w:t xml:space="preserve">.3 </w:t>
             </w:r>
             <w:r>
               <w:rPr>
@@ -483,7 +508,10 @@
               <w:pStyle w:val="Nessunaspaziatura"/>
             </w:pPr>
             <w:r>
-              <w:t xml:space="preserve">2. </w:t>
+              <w:t>3</w:t>
+            </w:r>
+            <w:r>
+              <w:t xml:space="preserve">. </w:t>
             </w:r>
             <w:r>
               <w:rPr>
@@ -526,7 +554,13 @@
               <w:pStyle w:val="Nessunaspaziatura"/>
             </w:pPr>
             <w:r>
-              <w:t xml:space="preserve">    2.1 </w:t>
+              <w:t xml:space="preserve">    </w:t>
+            </w:r>
+            <w:r>
+              <w:t>3</w:t>
+            </w:r>
+            <w:r>
+              <w:t xml:space="preserve">.1 </w:t>
             </w:r>
             <w:r>
               <w:rPr>
@@ -561,7 +595,13 @@
               <w:pStyle w:val="Nessunaspaziatura"/>
             </w:pPr>
             <w:r>
-              <w:t xml:space="preserve">    2.2 </w:t>
+              <w:t xml:space="preserve">    </w:t>
+            </w:r>
+            <w:r>
+              <w:t>3</w:t>
+            </w:r>
+            <w:r>
+              <w:t xml:space="preserve">.2 </w:t>
             </w:r>
             <w:proofErr w:type="spellStart"/>
             <w:r>
@@ -591,15 +631,24 @@
               <w:pStyle w:val="Nessunaspaziatura"/>
             </w:pPr>
             <w:r>
-              <w:t xml:space="preserve">        2.2.1 il sistema restituisce un errore</w:t>
-            </w:r>
-          </w:p>
-          <w:p>
-            <w:pPr>
-              <w:pStyle w:val="Nessunaspaziatura"/>
-            </w:pPr>
-            <w:r>
-              <w:t xml:space="preserve">3. </w:t>
+              <w:t xml:space="preserve">        </w:t>
+            </w:r>
+            <w:r>
+              <w:t>3</w:t>
+            </w:r>
+            <w:r>
+              <w:t>.2.1 il sistema restituisce un errore</w:t>
+            </w:r>
+          </w:p>
+          <w:p>
+            <w:pPr>
+              <w:pStyle w:val="Nessunaspaziatura"/>
+            </w:pPr>
+            <w:r>
+              <w:t>4</w:t>
+            </w:r>
+            <w:r>
+              <w:t xml:space="preserve">. </w:t>
             </w:r>
             <w:r>
               <w:rPr>
@@ -640,7 +689,7 @@
               <w:t xml:space="preserve">    </w:t>
             </w:r>
             <w:r>
-              <w:t>3</w:t>
+              <w:t>4</w:t>
             </w:r>
             <w:r>
               <w:t>.</w:t>
@@ -686,7 +735,7 @@
               <w:t xml:space="preserve">    </w:t>
             </w:r>
             <w:r>
-              <w:t>3</w:t>
+              <w:t>4</w:t>
             </w:r>
             <w:r>
               <w:t>.</w:t>
@@ -724,7 +773,10 @@
               <w:t xml:space="preserve">    </w:t>
             </w:r>
             <w:r>
-              <w:t xml:space="preserve">    3</w:t>
+              <w:t xml:space="preserve">    </w:t>
+            </w:r>
+            <w:r>
+              <w:t>4</w:t>
             </w:r>
             <w:r>
               <w:t>.</w:t>
@@ -753,7 +805,10 @@
               <w:t xml:space="preserve">       </w:t>
             </w:r>
             <w:r>
-              <w:t>3.</w:t>
+              <w:t>4</w:t>
+            </w:r>
+            <w:r>
+              <w:t>.</w:t>
             </w:r>
             <w:r>
               <w:t>2</w:t>
@@ -768,12 +823,18 @@
           <w:p>
             <w:pPr>
               <w:pStyle w:val="Nessunaspaziatura"/>
+              <w:rPr>
+                <w:u w:val="single"/>
+              </w:rPr>
             </w:pPr>
             <w:r>
               <w:t xml:space="preserve">    </w:t>
             </w:r>
             <w:r>
-              <w:t xml:space="preserve">3.3. </w:t>
+              <w:t>4</w:t>
+            </w:r>
+            <w:r>
+              <w:t xml:space="preserve">.3. </w:t>
             </w:r>
             <w:r>
               <w:rPr>
@@ -802,7 +863,10 @@
               <w:pStyle w:val="Nessunaspaziatura"/>
             </w:pPr>
             <w:r>
-              <w:t xml:space="preserve">4. </w:t>
+              <w:t>5</w:t>
+            </w:r>
+            <w:r>
+              <w:t xml:space="preserve">. </w:t>
             </w:r>
             <w:r>
               <w:rPr>
@@ -847,7 +911,13 @@
               <w:pStyle w:val="Nessunaspaziatura"/>
             </w:pPr>
             <w:r>
-              <w:t xml:space="preserve">    4.1 </w:t>
+              <w:t xml:space="preserve">    </w:t>
+            </w:r>
+            <w:r>
+              <w:t>5</w:t>
+            </w:r>
+            <w:r>
+              <w:t xml:space="preserve">.1 </w:t>
             </w:r>
             <w:r>
               <w:rPr>
@@ -882,7 +952,13 @@
               <w:pStyle w:val="Nessunaspaziatura"/>
             </w:pPr>
             <w:r>
-              <w:t xml:space="preserve">    4.2 </w:t>
+              <w:t xml:space="preserve">    </w:t>
+            </w:r>
+            <w:r>
+              <w:t>5</w:t>
+            </w:r>
+            <w:r>
+              <w:t xml:space="preserve">.2 </w:t>
             </w:r>
             <w:proofErr w:type="spellStart"/>
             <w:r>
@@ -905,7 +981,13 @@
               <w:pStyle w:val="Nessunaspaziatura"/>
             </w:pPr>
             <w:r>
-              <w:t xml:space="preserve">        4.2.1 </w:t>
+              <w:t xml:space="preserve">        </w:t>
+            </w:r>
+            <w:r>
+              <w:t>5</w:t>
+            </w:r>
+            <w:r>
+              <w:t xml:space="preserve">.2.1 </w:t>
             </w:r>
             <w:r>
               <w:rPr>
@@ -936,7 +1018,13 @@
               <w:pStyle w:val="Nessunaspaziatura"/>
             </w:pPr>
             <w:r>
-              <w:t xml:space="preserve">        4.2.1 </w:t>
+              <w:t xml:space="preserve">        </w:t>
+            </w:r>
+            <w:r>
+              <w:t>5</w:t>
+            </w:r>
+            <w:r>
+              <w:t xml:space="preserve">.2.1 </w:t>
             </w:r>
             <w:proofErr w:type="spellStart"/>
             <w:r>
@@ -970,7 +1058,13 @@
               <w:pStyle w:val="Nessunaspaziatura"/>
             </w:pPr>
             <w:r>
-              <w:t xml:space="preserve">             4.2.1.1 il sistema elimina il prodotto</w:t>
+              <w:t xml:space="preserve">             </w:t>
+            </w:r>
+            <w:r>
+              <w:t>5</w:t>
+            </w:r>
+            <w:r>
+              <w:t>.2.1.1 il sistema elimina il prodotto</w:t>
             </w:r>
           </w:p>
           <w:p>
@@ -981,7 +1075,7 @@
               <w:t xml:space="preserve">        </w:t>
             </w:r>
             <w:r>
-              <w:t>4</w:t>
+              <w:t>5</w:t>
             </w:r>
             <w:r>
               <w:t>.2.</w:t>
@@ -1012,7 +1106,7 @@
               <w:t xml:space="preserve">    </w:t>
             </w:r>
             <w:r>
-              <w:t>4</w:t>
+              <w:t>5</w:t>
             </w:r>
             <w:r>
               <w:t xml:space="preserve">.3. </w:t>
@@ -1036,7 +1130,7 @@
               <w:t xml:space="preserve">        </w:t>
             </w:r>
             <w:r>
-              <w:t>4</w:t>
+              <w:t>5</w:t>
             </w:r>
             <w:r>
               <w:t>.3.1. il sistema restituisce un errore</w:t>
@@ -1092,16 +1186,6 @@
               <w:t xml:space="preserve"> per altre operazioni</w:t>
             </w:r>
           </w:p>
-          <w:p>
-            <w:pPr>
-              <w:pStyle w:val="Nessunaspaziatura"/>
-              <w:rPr>
-                <w:color w:val="767171" w:themeColor="background2" w:themeShade="80"/>
-                <w:sz w:val="24"/>
-                <w:szCs w:val="24"/>
-              </w:rPr>
-            </w:pPr>
-          </w:p>
         </w:tc>
       </w:tr>
       <w:tr>
@@ -1141,19 +1225,29 @@
               <w:t>nessuna</w:t>
             </w:r>
           </w:p>
-          <w:p>
-            <w:pPr>
-              <w:pStyle w:val="Nessunaspaziatura"/>
-              <w:rPr>
-                <w:color w:val="767171" w:themeColor="background2" w:themeShade="80"/>
-                <w:sz w:val="24"/>
-                <w:szCs w:val="24"/>
-              </w:rPr>
-            </w:pPr>
-          </w:p>
         </w:tc>
       </w:tr>
     </w:tbl>
+    <w:p>
+      <w:pPr>
+        <w:pStyle w:val="Nessunaspaziatura"/>
+      </w:pPr>
+    </w:p>
+    <w:p>
+      <w:pPr>
+        <w:pStyle w:val="Nessunaspaziatura"/>
+      </w:pPr>
+    </w:p>
+    <w:p>
+      <w:pPr>
+        <w:pStyle w:val="Nessunaspaziatura"/>
+      </w:pPr>
+    </w:p>
+    <w:p>
+      <w:pPr>
+        <w:pStyle w:val="Nessunaspaziatura"/>
+      </w:pPr>
+    </w:p>
     <w:p>
       <w:pPr>
         <w:pStyle w:val="Nessunaspaziatura"/>
@@ -1193,7 +1287,6 @@
                 <w:sz w:val="24"/>
                 <w:szCs w:val="24"/>
               </w:rPr>
-              <w:lastRenderedPageBreak/>
               <w:t>Caso d’uso:</w:t>
             </w:r>
             <w:r>
@@ -1288,16 +1381,6 @@
               <w:t>Questo caso d’uso permette di effettuare operazioni CRUD sul prodotto</w:t>
             </w:r>
           </w:p>
-          <w:p>
-            <w:pPr>
-              <w:pStyle w:val="Nessunaspaziatura"/>
-              <w:rPr>
-                <w:color w:val="767171" w:themeColor="background2" w:themeShade="80"/>
-                <w:sz w:val="24"/>
-                <w:szCs w:val="24"/>
-              </w:rPr>
-            </w:pPr>
-          </w:p>
         </w:tc>
       </w:tr>
       <w:tr>
@@ -1334,18 +1417,11 @@
               <w:t xml:space="preserve"> </w:t>
             </w:r>
             <w:r>
+              <w:t xml:space="preserve">Entità, </w:t>
+            </w:r>
+            <w:r>
               <w:t>Amministratore</w:t>
             </w:r>
-          </w:p>
-          <w:p>
-            <w:pPr>
-              <w:pStyle w:val="Nessunaspaziatura"/>
-              <w:rPr>
-                <w:color w:val="767171" w:themeColor="background2" w:themeShade="80"/>
-                <w:sz w:val="24"/>
-                <w:szCs w:val="24"/>
-              </w:rPr>
-            </w:pPr>
           </w:p>
         </w:tc>
       </w:tr>
@@ -1386,16 +1462,6 @@
               <w:t>nessuno</w:t>
             </w:r>
           </w:p>
-          <w:p>
-            <w:pPr>
-              <w:pStyle w:val="Nessunaspaziatura"/>
-              <w:rPr>
-                <w:color w:val="767171" w:themeColor="background2" w:themeShade="80"/>
-                <w:sz w:val="24"/>
-                <w:szCs w:val="24"/>
-              </w:rPr>
-            </w:pPr>
-          </w:p>
         </w:tc>
       </w:tr>
       <w:tr>
@@ -1432,34 +1498,20 @@
               <w:t xml:space="preserve"> </w:t>
             </w:r>
             <w:r>
-              <w:t xml:space="preserve">l’amministratore </w:t>
-            </w:r>
-            <w:proofErr w:type="spellStart"/>
-            <w:r>
-              <w:t>vuoleeffettuare</w:t>
-            </w:r>
-            <w:proofErr w:type="spellEnd"/>
-            <w:r>
-              <w:t xml:space="preserve"> </w:t>
-            </w:r>
-            <w:proofErr w:type="gramStart"/>
-            <w:r>
-              <w:t>un operazione</w:t>
-            </w:r>
-            <w:proofErr w:type="gramEnd"/>
-            <w:r>
-              <w:t xml:space="preserve"> CRUD su un prodotto</w:t>
-            </w:r>
-          </w:p>
-          <w:p>
-            <w:pPr>
-              <w:pStyle w:val="Nessunaspaziatura"/>
-              <w:rPr>
-                <w:color w:val="767171" w:themeColor="background2" w:themeShade="80"/>
-                <w:sz w:val="24"/>
-                <w:szCs w:val="24"/>
-              </w:rPr>
-            </w:pPr>
+              <w:t>l’amministratore vuole</w:t>
+            </w:r>
+            <w:r>
+              <w:t xml:space="preserve"> </w:t>
+            </w:r>
+            <w:r>
+              <w:t>effettuare un</w:t>
+            </w:r>
+            <w:r>
+              <w:t>’</w:t>
+            </w:r>
+            <w:r>
+              <w:t>operazione CRUD su un prodotto</w:t>
+            </w:r>
           </w:p>
         </w:tc>
       </w:tr>
@@ -1612,7 +1664,13 @@
               <w:pStyle w:val="Nessunaspaziatura"/>
             </w:pPr>
             <w:r>
-              <w:t xml:space="preserve">        1.3.1 L’amministratore inserisce i dati del prodotto nel database</w:t>
+              <w:t xml:space="preserve">        1.3.1 L’a</w:t>
+            </w:r>
+            <w:r>
+              <w:t>ttore primario</w:t>
+            </w:r>
+            <w:r>
+              <w:t xml:space="preserve"> inserisce i dati del prodotto nel database</w:t>
             </w:r>
           </w:p>
           <w:p>
@@ -1654,7 +1712,13 @@
               <w:t xml:space="preserve"> </w:t>
             </w:r>
             <w:r>
-              <w:t xml:space="preserve">l’amministratore vuole visualizzare </w:t>
+              <w:t>l’</w:t>
+            </w:r>
+            <w:r>
+              <w:t>attore primario</w:t>
+            </w:r>
+            <w:r>
+              <w:t xml:space="preserve"> vuole visualizzare </w:t>
             </w:r>
             <w:r>
               <w:t>il</w:t>
@@ -1760,7 +1824,13 @@
             </w:r>
             <w:proofErr w:type="spellEnd"/>
             <w:r>
-              <w:t xml:space="preserve"> l'amministratore vuole aggiornare i dati relativi ad un prodotto</w:t>
+              <w:t xml:space="preserve"> l'</w:t>
+            </w:r>
+            <w:r>
+              <w:t>attore primario</w:t>
+            </w:r>
+            <w:r>
+              <w:t xml:space="preserve"> vuole aggiornare i dati relativi ad un prodotto</w:t>
             </w:r>
           </w:p>
           <w:p>
@@ -1819,7 +1889,13 @@
               <w:pStyle w:val="Nessunaspaziatura"/>
             </w:pPr>
             <w:r>
-              <w:t xml:space="preserve">        3.2.1 l’amministratore specifica i nuovi dati</w:t>
+              <w:t xml:space="preserve">        3.2.1 l’</w:t>
+            </w:r>
+            <w:r>
+              <w:t>attore primario</w:t>
+            </w:r>
+            <w:r>
+              <w:t xml:space="preserve"> specifica i nuovi dati</w:t>
             </w:r>
           </w:p>
           <w:p>
@@ -1887,7 +1963,13 @@
               <w:t xml:space="preserve"> </w:t>
             </w:r>
             <w:r>
-              <w:t xml:space="preserve">l’amministratore vuole cancellare </w:t>
+              <w:t>l’</w:t>
+            </w:r>
+            <w:r>
+              <w:t>attore primario</w:t>
+            </w:r>
+            <w:r>
+              <w:t xml:space="preserve"> vuole cancellare </w:t>
             </w:r>
             <w:r>
               <w:t>il</w:t>
@@ -2051,16 +2133,6 @@
               <w:t>nessuna</w:t>
             </w:r>
           </w:p>
-          <w:p>
-            <w:pPr>
-              <w:pStyle w:val="Nessunaspaziatura"/>
-              <w:rPr>
-                <w:color w:val="767171" w:themeColor="background2" w:themeShade="80"/>
-                <w:sz w:val="24"/>
-                <w:szCs w:val="24"/>
-              </w:rPr>
-            </w:pPr>
-          </w:p>
         </w:tc>
       </w:tr>
       <w:tr>
@@ -2100,19 +2172,54 @@
               <w:t>nessuna</w:t>
             </w:r>
           </w:p>
-          <w:p>
-            <w:pPr>
-              <w:pStyle w:val="Nessunaspaziatura"/>
-              <w:rPr>
-                <w:color w:val="767171" w:themeColor="background2" w:themeShade="80"/>
-                <w:sz w:val="24"/>
-                <w:szCs w:val="24"/>
-              </w:rPr>
-            </w:pPr>
-          </w:p>
         </w:tc>
       </w:tr>
     </w:tbl>
+    <w:p>
+      <w:pPr>
+        <w:pStyle w:val="Nessunaspaziatura"/>
+      </w:pPr>
+    </w:p>
+    <w:p>
+      <w:pPr>
+        <w:pStyle w:val="Nessunaspaziatura"/>
+      </w:pPr>
+    </w:p>
+    <w:p>
+      <w:pPr>
+        <w:pStyle w:val="Nessunaspaziatura"/>
+      </w:pPr>
+    </w:p>
+    <w:p>
+      <w:pPr>
+        <w:pStyle w:val="Nessunaspaziatura"/>
+      </w:pPr>
+    </w:p>
+    <w:p>
+      <w:pPr>
+        <w:pStyle w:val="Nessunaspaziatura"/>
+      </w:pPr>
+    </w:p>
+    <w:p>
+      <w:pPr>
+        <w:pStyle w:val="Nessunaspaziatura"/>
+      </w:pPr>
+    </w:p>
+    <w:p>
+      <w:pPr>
+        <w:pStyle w:val="Nessunaspaziatura"/>
+      </w:pPr>
+    </w:p>
+    <w:p>
+      <w:pPr>
+        <w:pStyle w:val="Nessunaspaziatura"/>
+      </w:pPr>
+    </w:p>
+    <w:p>
+      <w:pPr>
+        <w:pStyle w:val="Nessunaspaziatura"/>
+      </w:pPr>
+    </w:p>
     <w:p>
       <w:pPr>
         <w:pStyle w:val="Nessunaspaziatura"/>
@@ -2147,6 +2254,7 @@
                 <w:sz w:val="24"/>
                 <w:szCs w:val="24"/>
               </w:rPr>
+              <w:lastRenderedPageBreak/>
               <w:t>Caso d’uso:</w:t>
             </w:r>
             <w:r>
@@ -2291,7 +2399,6 @@
                 <w:sz w:val="24"/>
                 <w:szCs w:val="24"/>
               </w:rPr>
-              <w:lastRenderedPageBreak/>
               <w:t>Attori primari:</w:t>
             </w:r>
             <w:r>
@@ -2303,18 +2410,11 @@
               <w:t xml:space="preserve"> </w:t>
             </w:r>
             <w:r>
-              <w:t>Amministratore</w:t>
-            </w:r>
-          </w:p>
-          <w:p>
-            <w:pPr>
-              <w:pStyle w:val="Nessunaspaziatura"/>
-              <w:rPr>
-                <w:color w:val="767171" w:themeColor="background2" w:themeShade="80"/>
-                <w:sz w:val="24"/>
-                <w:szCs w:val="24"/>
-              </w:rPr>
-            </w:pPr>
+              <w:t>Entità, Am</w:t>
+            </w:r>
+            <w:r>
+              <w:t>ministratore</w:t>
+            </w:r>
           </w:p>
         </w:tc>
       </w:tr>
@@ -2355,16 +2455,6 @@
               <w:t>nessuno</w:t>
             </w:r>
           </w:p>
-          <w:p>
-            <w:pPr>
-              <w:pStyle w:val="Nessunaspaziatura"/>
-              <w:rPr>
-                <w:color w:val="767171" w:themeColor="background2" w:themeShade="80"/>
-                <w:sz w:val="24"/>
-                <w:szCs w:val="24"/>
-              </w:rPr>
-            </w:pPr>
-          </w:p>
         </w:tc>
       </w:tr>
       <w:tr>
@@ -2401,26 +2491,20 @@
               <w:t xml:space="preserve"> </w:t>
             </w:r>
             <w:r>
-              <w:t xml:space="preserve">l’amministratore vuole effettuare </w:t>
-            </w:r>
-            <w:proofErr w:type="gramStart"/>
-            <w:r>
-              <w:t>un operazione</w:t>
-            </w:r>
-            <w:proofErr w:type="gramEnd"/>
-            <w:r>
-              <w:t xml:space="preserve"> CR per una ricevuta fiscale</w:t>
-            </w:r>
-          </w:p>
-          <w:p>
-            <w:pPr>
-              <w:pStyle w:val="Nessunaspaziatura"/>
-              <w:rPr>
-                <w:color w:val="767171" w:themeColor="background2" w:themeShade="80"/>
-                <w:sz w:val="24"/>
-                <w:szCs w:val="24"/>
-              </w:rPr>
-            </w:pPr>
+              <w:t>l’amministratore vuole effettuare un</w:t>
+            </w:r>
+            <w:r>
+              <w:t>’</w:t>
+            </w:r>
+            <w:r>
+              <w:t>operazione CR</w:t>
+            </w:r>
+            <w:r>
+              <w:t>D</w:t>
+            </w:r>
+            <w:r>
+              <w:t xml:space="preserve"> per una ricevuta fiscale</w:t>
+            </w:r>
           </w:p>
         </w:tc>
       </w:tr>
@@ -2435,6 +2519,11 @@
           <w:p>
             <w:pPr>
               <w:pStyle w:val="Nessunaspaziatura"/>
+              <w:rPr>
+                <w:color w:val="767171" w:themeColor="background2" w:themeShade="80"/>
+                <w:sz w:val="24"/>
+                <w:szCs w:val="24"/>
+              </w:rPr>
             </w:pPr>
             <w:r>
               <w:rPr>
@@ -2458,7 +2547,18 @@
               <w:pStyle w:val="Nessunaspaziatura"/>
             </w:pPr>
             <w:r>
-              <w:t xml:space="preserve">1. </w:t>
+              <w:t xml:space="preserve">1. il caso d’uso inizia quando l’attore primario seleziona l’operazione CRD della ricevuta </w:t>
+            </w:r>
+          </w:p>
+          <w:p>
+            <w:pPr>
+              <w:pStyle w:val="Nessunaspaziatura"/>
+            </w:pPr>
+            <w:r>
+              <w:t>2</w:t>
+            </w:r>
+            <w:r>
+              <w:t xml:space="preserve">. </w:t>
             </w:r>
             <w:proofErr w:type="spellStart"/>
             <w:r>
@@ -2478,7 +2578,13 @@
               <w:pStyle w:val="Nessunaspaziatura"/>
             </w:pPr>
             <w:r>
-              <w:t xml:space="preserve">    1.1 </w:t>
+              <w:t xml:space="preserve">    </w:t>
+            </w:r>
+            <w:r>
+              <w:t>2</w:t>
+            </w:r>
+            <w:r>
+              <w:t xml:space="preserve">.1 </w:t>
             </w:r>
             <w:r>
               <w:rPr>
@@ -2509,7 +2615,13 @@
               <w:pStyle w:val="Nessunaspaziatura"/>
             </w:pPr>
             <w:r>
-              <w:t xml:space="preserve">    1.2 </w:t>
+              <w:t xml:space="preserve">    </w:t>
+            </w:r>
+            <w:r>
+              <w:t>2</w:t>
+            </w:r>
+            <w:r>
+              <w:t xml:space="preserve">.2 </w:t>
             </w:r>
             <w:proofErr w:type="spellStart"/>
             <w:r>
@@ -2539,107 +2651,132 @@
               <w:pStyle w:val="Nessunaspaziatura"/>
             </w:pPr>
             <w:r>
-              <w:t xml:space="preserve">        1.2.1 </w:t>
-            </w:r>
-            <w:r>
-              <w:t xml:space="preserve">L’amministratore </w:t>
+              <w:t xml:space="preserve">        </w:t>
+            </w:r>
+            <w:r>
+              <w:t>2</w:t>
+            </w:r>
+            <w:r>
+              <w:t xml:space="preserve">.2.1 </w:t>
+            </w:r>
+            <w:r>
+              <w:t>L’amministratore inseri</w:t>
+            </w:r>
+            <w:r>
+              <w:t>s</w:t>
+            </w:r>
+            <w:r>
+              <w:t xml:space="preserve">ce i dati della ricevuta fiscale </w:t>
+            </w:r>
+          </w:p>
+          <w:p>
+            <w:pPr>
+              <w:pStyle w:val="Nessunaspaziatura"/>
+            </w:pPr>
+            <w:r>
+              <w:t xml:space="preserve">        </w:t>
+            </w:r>
+            <w:r>
+              <w:t>2</w:t>
+            </w:r>
+            <w:r>
+              <w:t>.2.2 il sistema crea una ricevuta con i dati inseriti</w:t>
+            </w:r>
+          </w:p>
+          <w:p>
+            <w:pPr>
+              <w:pStyle w:val="Nessunaspaziatura"/>
+            </w:pPr>
+            <w:r>
+              <w:t xml:space="preserve">        </w:t>
+            </w:r>
+            <w:r>
+              <w:t>2</w:t>
+            </w:r>
+            <w:r>
+              <w:t>.2.3 il sistema conferma che la ricevuta è stata creata</w:t>
+            </w:r>
+          </w:p>
+          <w:p>
+            <w:pPr>
+              <w:pStyle w:val="Nessunaspaziatura"/>
+              <w:rPr>
+                <w:b/>
+                <w:bCs/>
+              </w:rPr>
+            </w:pPr>
+            <w:r>
+              <w:t xml:space="preserve">    </w:t>
+            </w:r>
+            <w:r>
+              <w:t>2</w:t>
+            </w:r>
+            <w:r>
+              <w:t xml:space="preserve">.3 </w:t>
+            </w:r>
+            <w:r>
+              <w:rPr>
+                <w:b/>
+                <w:bCs/>
+              </w:rPr>
+              <w:t>else</w:t>
+            </w:r>
+            <w:r>
+              <w:rPr>
+                <w:b/>
+                <w:bCs/>
+              </w:rPr>
+              <w:t xml:space="preserve"> </w:t>
+            </w:r>
+          </w:p>
+          <w:p>
+            <w:pPr>
+              <w:pStyle w:val="Nessunaspaziatura"/>
+            </w:pPr>
+            <w:r>
+              <w:rPr>
+                <w:b/>
+                <w:bCs/>
+              </w:rPr>
+              <w:t xml:space="preserve">        </w:t>
+            </w:r>
+            <w:r>
+              <w:t>1.3.1</w:t>
+            </w:r>
+            <w:r>
+              <w:t xml:space="preserve"> il sistema restituisce un errore</w:t>
+            </w:r>
+            <w:r>
+              <w:t xml:space="preserve"> </w:t>
+            </w:r>
+          </w:p>
+          <w:p>
+            <w:pPr>
+              <w:pStyle w:val="Nessunaspaziatura"/>
+            </w:pPr>
+            <w:r>
+              <w:t>3</w:t>
+            </w:r>
+            <w:r>
+              <w:t xml:space="preserve">. </w:t>
+            </w:r>
+            <w:r>
+              <w:rPr>
+                <w:b/>
+                <w:bCs/>
+              </w:rPr>
+              <w:t xml:space="preserve">else </w:t>
             </w:r>
             <w:proofErr w:type="spellStart"/>
             <w:r>
-              <w:t>inserice</w:t>
+              <w:rPr>
+                <w:b/>
+                <w:bCs/>
+              </w:rPr>
+              <w:t>if</w:t>
             </w:r>
             <w:proofErr w:type="spellEnd"/>
             <w:r>
-              <w:t xml:space="preserve"> i dati della ricevuta fiscale </w:t>
-            </w:r>
-          </w:p>
-          <w:p>
-            <w:pPr>
-              <w:pStyle w:val="Nessunaspaziatura"/>
-            </w:pPr>
-            <w:r>
-              <w:t xml:space="preserve">        1.2.2 il sistema crea una ricevuta con i dati inseriti</w:t>
-            </w:r>
-          </w:p>
-          <w:p>
-            <w:pPr>
-              <w:pStyle w:val="Nessunaspaziatura"/>
-            </w:pPr>
-            <w:r>
-              <w:t xml:space="preserve">        1.2.3 il sistema conferma che la ricevuta è stata creata</w:t>
-            </w:r>
-          </w:p>
-          <w:p>
-            <w:pPr>
-              <w:pStyle w:val="Nessunaspaziatura"/>
-              <w:rPr>
-                <w:b/>
-                <w:bCs/>
-              </w:rPr>
-            </w:pPr>
-            <w:r>
-              <w:t xml:space="preserve">    1.3 </w:t>
-            </w:r>
-            <w:r>
-              <w:rPr>
-                <w:b/>
-                <w:bCs/>
-              </w:rPr>
-              <w:t>else</w:t>
-            </w:r>
-            <w:r>
-              <w:rPr>
-                <w:b/>
-                <w:bCs/>
-              </w:rPr>
-              <w:t xml:space="preserve"> </w:t>
-            </w:r>
-          </w:p>
-          <w:p>
-            <w:pPr>
-              <w:pStyle w:val="Nessunaspaziatura"/>
-            </w:pPr>
-            <w:r>
-              <w:rPr>
-                <w:b/>
-                <w:bCs/>
-              </w:rPr>
-              <w:t xml:space="preserve">        </w:t>
-            </w:r>
-            <w:r>
-              <w:t>1.3.1</w:t>
-            </w:r>
-            <w:r>
-              <w:t xml:space="preserve"> il sistema restituisce un errore</w:t>
-            </w:r>
-            <w:r>
-              <w:t xml:space="preserve"> </w:t>
-            </w:r>
-          </w:p>
-          <w:p>
-            <w:pPr>
-              <w:pStyle w:val="Nessunaspaziatura"/>
-            </w:pPr>
-            <w:r>
-              <w:t xml:space="preserve">2. </w:t>
-            </w:r>
-            <w:r>
-              <w:rPr>
-                <w:b/>
-                <w:bCs/>
-              </w:rPr>
-              <w:t xml:space="preserve">else </w:t>
-            </w:r>
-            <w:proofErr w:type="spellStart"/>
-            <w:r>
-              <w:rPr>
-                <w:b/>
-                <w:bCs/>
-              </w:rPr>
-              <w:t>if</w:t>
-            </w:r>
-            <w:proofErr w:type="spellEnd"/>
-            <w:r>
               <w:rPr>
                 <w:b/>
                 <w:bCs/>
@@ -2658,7 +2795,13 @@
               <w:pStyle w:val="Nessunaspaziatura"/>
             </w:pPr>
             <w:r>
-              <w:t xml:space="preserve">    2.1 </w:t>
+              <w:t xml:space="preserve">    </w:t>
+            </w:r>
+            <w:r>
+              <w:t>3</w:t>
+            </w:r>
+            <w:r>
+              <w:t xml:space="preserve">.1 </w:t>
             </w:r>
             <w:r>
               <w:rPr>
@@ -2693,7 +2836,13 @@
               <w:pStyle w:val="Nessunaspaziatura"/>
             </w:pPr>
             <w:r>
-              <w:t xml:space="preserve">    2.2 </w:t>
+              <w:t xml:space="preserve">    </w:t>
+            </w:r>
+            <w:r>
+              <w:t>3</w:t>
+            </w:r>
+            <w:r>
+              <w:t xml:space="preserve">.2 </w:t>
             </w:r>
             <w:proofErr w:type="spellStart"/>
             <w:r>
@@ -2720,22 +2869,34 @@
               <w:pStyle w:val="Nessunaspaziatura"/>
             </w:pPr>
             <w:r>
-              <w:t xml:space="preserve">        2.2.1 il sistema </w:t>
-            </w:r>
-            <w:r>
-              <w:t>mostra la visualizzazione della ricevuta</w:t>
-            </w:r>
-          </w:p>
-          <w:p>
-            <w:pPr>
-              <w:pStyle w:val="Nessunaspaziatura"/>
-              <w:rPr>
-                <w:b/>
-                <w:bCs/>
-              </w:rPr>
-            </w:pPr>
-            <w:r>
-              <w:t xml:space="preserve">    2.3 </w:t>
+              <w:t xml:space="preserve">        </w:t>
+            </w:r>
+            <w:r>
+              <w:t>3</w:t>
+            </w:r>
+            <w:r>
+              <w:t xml:space="preserve">.2.1 il sistema </w:t>
+            </w:r>
+            <w:r>
+              <w:t>mostra la ricevuta</w:t>
+            </w:r>
+          </w:p>
+          <w:p>
+            <w:pPr>
+              <w:pStyle w:val="Nessunaspaziatura"/>
+              <w:rPr>
+                <w:b/>
+                <w:bCs/>
+              </w:rPr>
+            </w:pPr>
+            <w:r>
+              <w:t xml:space="preserve">    </w:t>
+            </w:r>
+            <w:r>
+              <w:t>3</w:t>
+            </w:r>
+            <w:r>
+              <w:t xml:space="preserve">.3 </w:t>
             </w:r>
             <w:r>
               <w:rPr>
@@ -2757,7 +2918,14 @@
               <w:t xml:space="preserve">        </w:t>
             </w:r>
             <w:r>
-              <w:t>2.3.1</w:t>
+              <w:rPr>
+                <w:b/>
+                <w:bCs/>
+              </w:rPr>
+              <w:t>3</w:t>
+            </w:r>
+            <w:r>
+              <w:t>.3.1</w:t>
             </w:r>
             <w:r>
               <w:t xml:space="preserve"> il sistema restituisce un errore</w:t>
@@ -2767,20 +2935,26 @@
             <w:pPr>
               <w:pStyle w:val="Nessunaspaziatura"/>
               <w:rPr>
-                <w:color w:val="FF0000"/>
-              </w:rPr>
-            </w:pPr>
-            <w:r>
-              <w:rPr>
-                <w:color w:val="FF0000"/>
-              </w:rPr>
-              <w:t xml:space="preserve">3. </w:t>
-            </w:r>
-            <w:r>
-              <w:rPr>
-                <w:b/>
-                <w:bCs/>
-                <w:color w:val="FF0000"/>
+                <w:color w:val="171717" w:themeColor="background2" w:themeShade="1A"/>
+              </w:rPr>
+            </w:pPr>
+            <w:r>
+              <w:rPr>
+                <w:color w:val="171717" w:themeColor="background2" w:themeShade="1A"/>
+              </w:rPr>
+              <w:t>4</w:t>
+            </w:r>
+            <w:r>
+              <w:rPr>
+                <w:color w:val="171717" w:themeColor="background2" w:themeShade="1A"/>
+              </w:rPr>
+              <w:t xml:space="preserve">. </w:t>
+            </w:r>
+            <w:r>
+              <w:rPr>
+                <w:b/>
+                <w:bCs/>
+                <w:color w:val="171717" w:themeColor="background2" w:themeShade="1A"/>
               </w:rPr>
               <w:t xml:space="preserve">else </w:t>
             </w:r>
@@ -2789,76 +2963,120 @@
               <w:rPr>
                 <w:b/>
                 <w:bCs/>
-                <w:color w:val="FF0000"/>
+                <w:color w:val="171717" w:themeColor="background2" w:themeShade="1A"/>
               </w:rPr>
               <w:t>if</w:t>
             </w:r>
             <w:proofErr w:type="spellEnd"/>
             <w:r>
               <w:rPr>
-                <w:color w:val="FF0000"/>
-              </w:rPr>
-              <w:t xml:space="preserve"> l'amministratore vuole aggiornare i dati relativi ad </w:t>
-            </w:r>
-            <w:r>
-              <w:rPr>
-                <w:color w:val="FF0000"/>
-              </w:rPr>
-              <w:t xml:space="preserve">una ricevuta   </w:t>
-            </w:r>
-          </w:p>
-          <w:p>
-            <w:pPr>
-              <w:pStyle w:val="Nessunaspaziatura"/>
-              <w:rPr>
-                <w:color w:val="FF0000"/>
-              </w:rPr>
-            </w:pPr>
-            <w:r>
-              <w:rPr>
-                <w:color w:val="FF0000"/>
-              </w:rPr>
-              <w:t xml:space="preserve">                fiscale     </w:t>
-            </w:r>
-          </w:p>
-          <w:p>
-            <w:pPr>
-              <w:pStyle w:val="Nessunaspaziatura"/>
-              <w:rPr>
-                <w:color w:val="FF0000"/>
-              </w:rPr>
-            </w:pPr>
-            <w:r>
-              <w:rPr>
-                <w:color w:val="FF0000"/>
-              </w:rPr>
-              <w:t xml:space="preserve">    3.1. </w:t>
-            </w:r>
-            <w:r>
-              <w:rPr>
-                <w:b/>
-                <w:bCs/>
-                <w:color w:val="FF0000"/>
-              </w:rPr>
-              <w:t>include</w:t>
-            </w:r>
-            <w:r>
-              <w:rPr>
-                <w:color w:val="FF0000"/>
-              </w:rPr>
-              <w:t xml:space="preserve"> </w:t>
+                <w:b/>
+                <w:bCs/>
+                <w:color w:val="171717" w:themeColor="background2" w:themeShade="1A"/>
+              </w:rPr>
+              <w:t xml:space="preserve"> </w:t>
+            </w:r>
+            <w:r>
+              <w:rPr>
+                <w:color w:val="171717" w:themeColor="background2" w:themeShade="1A"/>
+              </w:rPr>
+              <w:t>l’amministratore vuole cancellare un</w:t>
+            </w:r>
+            <w:r>
+              <w:rPr>
+                <w:color w:val="171717" w:themeColor="background2" w:themeShade="1A"/>
+              </w:rPr>
+              <w:t xml:space="preserve">a ricevuta fiscale </w:t>
+            </w:r>
+            <w:r>
+              <w:rPr>
+                <w:color w:val="171717" w:themeColor="background2" w:themeShade="1A"/>
+              </w:rPr>
+              <w:t>dal</w:t>
+            </w:r>
+            <w:r>
+              <w:rPr>
+                <w:color w:val="171717" w:themeColor="background2" w:themeShade="1A"/>
+              </w:rPr>
+              <w:t xml:space="preserve">                          </w:t>
+            </w:r>
+          </w:p>
+          <w:p>
+            <w:pPr>
+              <w:pStyle w:val="Nessunaspaziatura"/>
+              <w:rPr>
+                <w:color w:val="171717" w:themeColor="background2" w:themeShade="1A"/>
+              </w:rPr>
+            </w:pPr>
+            <w:r>
+              <w:rPr>
+                <w:color w:val="171717" w:themeColor="background2" w:themeShade="1A"/>
+              </w:rPr>
+              <w:t xml:space="preserve"> </w:t>
+            </w:r>
+            <w:r>
+              <w:rPr>
+                <w:color w:val="171717" w:themeColor="background2" w:themeShade="1A"/>
+              </w:rPr>
+              <w:t xml:space="preserve"> </w:t>
+            </w:r>
+            <w:r>
+              <w:rPr>
+                <w:color w:val="171717" w:themeColor="background2" w:themeShade="1A"/>
+              </w:rPr>
+              <w:t xml:space="preserve">              </w:t>
+            </w:r>
+            <w:r>
+              <w:rPr>
+                <w:color w:val="171717" w:themeColor="background2" w:themeShade="1A"/>
+              </w:rPr>
+              <w:t>database</w:t>
+            </w:r>
+          </w:p>
+          <w:p>
+            <w:pPr>
+              <w:pStyle w:val="Nessunaspaziatura"/>
+              <w:rPr>
+                <w:color w:val="171717" w:themeColor="background2" w:themeShade="1A"/>
+              </w:rPr>
+            </w:pPr>
+            <w:r>
+              <w:rPr>
+                <w:color w:val="171717" w:themeColor="background2" w:themeShade="1A"/>
+              </w:rPr>
+              <w:t xml:space="preserve">    </w:t>
+            </w:r>
+            <w:r>
+              <w:rPr>
+                <w:color w:val="171717" w:themeColor="background2" w:themeShade="1A"/>
+              </w:rPr>
+              <w:t>4</w:t>
+            </w:r>
+            <w:r>
+              <w:rPr>
+                <w:color w:val="171717" w:themeColor="background2" w:themeShade="1A"/>
+              </w:rPr>
+              <w:t xml:space="preserve">.1 </w:t>
+            </w:r>
+            <w:r>
+              <w:rPr>
+                <w:b/>
+                <w:bCs/>
+                <w:color w:val="171717" w:themeColor="background2" w:themeShade="1A"/>
+              </w:rPr>
+              <w:t xml:space="preserve">include </w:t>
             </w:r>
             <w:proofErr w:type="gramStart"/>
             <w:r>
               <w:rPr>
-                <w:color w:val="FF0000"/>
+                <w:color w:val="171717" w:themeColor="background2" w:themeShade="1A"/>
               </w:rPr>
               <w:t>(:</w:t>
             </w:r>
             <w:proofErr w:type="spellStart"/>
             <w:r>
               <w:rPr>
-                <w:color w:val="FF0000"/>
+                <w:color w:val="171717" w:themeColor="background2" w:themeShade="1A"/>
               </w:rPr>
               <w:t>RicercaRicevute</w:t>
             </w:r>
@@ -2866,360 +3084,156 @@
             <w:proofErr w:type="gramEnd"/>
             <w:r>
               <w:rPr>
-                <w:color w:val="FF0000"/>
-              </w:rPr>
-              <w:t>);</w:t>
-            </w:r>
-          </w:p>
-          <w:p>
-            <w:pPr>
-              <w:pStyle w:val="Nessunaspaziatura"/>
-              <w:rPr>
-                <w:color w:val="FF0000"/>
-              </w:rPr>
-            </w:pPr>
-            <w:r>
-              <w:rPr>
-                <w:color w:val="FF0000"/>
-              </w:rPr>
-              <w:t xml:space="preserve">    3.2. </w:t>
+                <w:color w:val="171717" w:themeColor="background2" w:themeShade="1A"/>
+              </w:rPr>
+              <w:t>)</w:t>
+            </w:r>
+          </w:p>
+          <w:p>
+            <w:pPr>
+              <w:pStyle w:val="Nessunaspaziatura"/>
+              <w:rPr>
+                <w:color w:val="171717" w:themeColor="background2" w:themeShade="1A"/>
+              </w:rPr>
+            </w:pPr>
+            <w:r>
+              <w:rPr>
+                <w:color w:val="171717" w:themeColor="background2" w:themeShade="1A"/>
+              </w:rPr>
+              <w:t xml:space="preserve">    </w:t>
+            </w:r>
+            <w:r>
+              <w:rPr>
+                <w:color w:val="171717" w:themeColor="background2" w:themeShade="1A"/>
+              </w:rPr>
+              <w:t>4</w:t>
+            </w:r>
+            <w:r>
+              <w:rPr>
+                <w:color w:val="171717" w:themeColor="background2" w:themeShade="1A"/>
+              </w:rPr>
+              <w:t xml:space="preserve">.2 </w:t>
             </w:r>
             <w:proofErr w:type="spellStart"/>
             <w:r>
               <w:rPr>
                 <w:b/>
                 <w:bCs/>
-                <w:color w:val="FF0000"/>
+                <w:color w:val="171717" w:themeColor="background2" w:themeShade="1A"/>
               </w:rPr>
               <w:t>if</w:t>
             </w:r>
             <w:proofErr w:type="spellEnd"/>
             <w:r>
               <w:rPr>
-                <w:b/>
-                <w:bCs/>
-                <w:color w:val="FF0000"/>
-              </w:rPr>
-              <w:t xml:space="preserve"> </w:t>
-            </w:r>
-            <w:r>
-              <w:rPr>
-                <w:color w:val="FF0000"/>
-              </w:rPr>
-              <w:t>la ricevuta di fiscale risulta esistente nel database</w:t>
-            </w:r>
-          </w:p>
-          <w:p>
-            <w:pPr>
-              <w:pStyle w:val="Nessunaspaziatura"/>
-              <w:rPr>
-                <w:color w:val="FF0000"/>
-              </w:rPr>
-            </w:pPr>
-            <w:r>
-              <w:rPr>
-                <w:color w:val="FF0000"/>
-              </w:rPr>
-              <w:t xml:space="preserve">        3.2.1 l’amministratore specifica i nuovi dati</w:t>
-            </w:r>
-          </w:p>
-          <w:p>
-            <w:pPr>
-              <w:pStyle w:val="Nessunaspaziatura"/>
-              <w:rPr>
-                <w:color w:val="FF0000"/>
-              </w:rPr>
-            </w:pPr>
-            <w:r>
-              <w:rPr>
-                <w:color w:val="FF0000"/>
-              </w:rPr>
-              <w:t xml:space="preserve">        3.2.2. Il sistema aggiorna i dati del</w:t>
-            </w:r>
-            <w:r>
-              <w:rPr>
-                <w:color w:val="FF0000"/>
-              </w:rPr>
-              <w:t xml:space="preserve">la ricevuta fiscale </w:t>
-            </w:r>
-            <w:r>
-              <w:rPr>
-                <w:color w:val="FF0000"/>
-              </w:rPr>
-              <w:t>nel database</w:t>
-            </w:r>
-          </w:p>
-          <w:p>
-            <w:pPr>
-              <w:pStyle w:val="Nessunaspaziatura"/>
-              <w:rPr>
-                <w:color w:val="FF0000"/>
-              </w:rPr>
-            </w:pPr>
-            <w:r>
-              <w:rPr>
-                <w:color w:val="FF0000"/>
-              </w:rPr>
-              <w:t xml:space="preserve">    3.3. </w:t>
-            </w:r>
-            <w:r>
-              <w:rPr>
-                <w:b/>
-                <w:bCs/>
-                <w:color w:val="FF0000"/>
+                <w:color w:val="171717" w:themeColor="background2" w:themeShade="1A"/>
+              </w:rPr>
+              <w:t xml:space="preserve"> </w:t>
+            </w:r>
+            <w:r>
+              <w:rPr>
+                <w:color w:val="171717" w:themeColor="background2" w:themeShade="1A"/>
+              </w:rPr>
+              <w:t>la ricevuta</w:t>
+            </w:r>
+            <w:r>
+              <w:rPr>
+                <w:color w:val="171717" w:themeColor="background2" w:themeShade="1A"/>
+              </w:rPr>
+              <w:t xml:space="preserve"> risulta esistente nel database</w:t>
+            </w:r>
+          </w:p>
+          <w:p>
+            <w:pPr>
+              <w:pStyle w:val="Nessunaspaziatura"/>
+              <w:rPr>
+                <w:color w:val="171717" w:themeColor="background2" w:themeShade="1A"/>
+              </w:rPr>
+            </w:pPr>
+            <w:r>
+              <w:rPr>
+                <w:color w:val="171717" w:themeColor="background2" w:themeShade="1A"/>
+              </w:rPr>
+              <w:t xml:space="preserve">    </w:t>
+            </w:r>
+            <w:r>
+              <w:rPr>
+                <w:color w:val="171717" w:themeColor="background2" w:themeShade="1A"/>
+              </w:rPr>
+              <w:t xml:space="preserve">    </w:t>
+            </w:r>
+            <w:r>
+              <w:rPr>
+                <w:color w:val="171717" w:themeColor="background2" w:themeShade="1A"/>
+              </w:rPr>
+              <w:t>3</w:t>
+            </w:r>
+            <w:r>
+              <w:rPr>
+                <w:color w:val="171717" w:themeColor="background2" w:themeShade="1A"/>
+              </w:rPr>
+              <w:t>.2.1 il sistema elimina la ricevuta dal database</w:t>
+            </w:r>
+          </w:p>
+          <w:p>
+            <w:pPr>
+              <w:pStyle w:val="Nessunaspaziatura"/>
+              <w:rPr>
+                <w:color w:val="171717" w:themeColor="background2" w:themeShade="1A"/>
+              </w:rPr>
+            </w:pPr>
+            <w:r>
+              <w:rPr>
+                <w:color w:val="171717" w:themeColor="background2" w:themeShade="1A"/>
+              </w:rPr>
+              <w:t xml:space="preserve">    </w:t>
+            </w:r>
+            <w:r>
+              <w:rPr>
+                <w:color w:val="171717" w:themeColor="background2" w:themeShade="1A"/>
+              </w:rPr>
+              <w:t>4</w:t>
+            </w:r>
+            <w:r>
+              <w:rPr>
+                <w:color w:val="171717" w:themeColor="background2" w:themeShade="1A"/>
+              </w:rPr>
+              <w:t xml:space="preserve">.3 </w:t>
+            </w:r>
+            <w:r>
+              <w:rPr>
+                <w:b/>
+                <w:bCs/>
+                <w:color w:val="171717" w:themeColor="background2" w:themeShade="1A"/>
               </w:rPr>
               <w:t>else</w:t>
             </w:r>
-            <w:r>
-              <w:rPr>
-                <w:color w:val="FF0000"/>
-              </w:rPr>
-              <w:t xml:space="preserve"> </w:t>
-            </w:r>
-          </w:p>
-          <w:p>
-            <w:pPr>
-              <w:pStyle w:val="Nessunaspaziatura"/>
-              <w:rPr>
-                <w:color w:val="FF0000"/>
-              </w:rPr>
-            </w:pPr>
-            <w:r>
-              <w:rPr>
-                <w:color w:val="FF0000"/>
-              </w:rPr>
-              <w:t xml:space="preserve">        3.3.1. il sistema restituisce un errore</w:t>
-            </w:r>
-          </w:p>
-          <w:p>
-            <w:pPr>
-              <w:pStyle w:val="Nessunaspaziatura"/>
-              <w:rPr>
-                <w:color w:val="FF0000"/>
-              </w:rPr>
-            </w:pPr>
-            <w:r>
-              <w:rPr>
-                <w:color w:val="FF0000"/>
-              </w:rPr>
-              <w:t xml:space="preserve">4. </w:t>
-            </w:r>
-            <w:r>
-              <w:rPr>
-                <w:b/>
-                <w:bCs/>
-                <w:color w:val="FF0000"/>
-              </w:rPr>
-              <w:t xml:space="preserve">else </w:t>
-            </w:r>
-            <w:proofErr w:type="spellStart"/>
-            <w:r>
-              <w:rPr>
-                <w:b/>
-                <w:bCs/>
-                <w:color w:val="FF0000"/>
-              </w:rPr>
-              <w:t>if</w:t>
-            </w:r>
-            <w:proofErr w:type="spellEnd"/>
-            <w:r>
-              <w:rPr>
-                <w:b/>
-                <w:bCs/>
-                <w:color w:val="FF0000"/>
-              </w:rPr>
-              <w:t xml:space="preserve"> </w:t>
-            </w:r>
-            <w:r>
-              <w:rPr>
-                <w:color w:val="FF0000"/>
-              </w:rPr>
-              <w:t>l’amministratore vuole cancellare un</w:t>
-            </w:r>
-            <w:r>
-              <w:rPr>
-                <w:color w:val="FF0000"/>
-              </w:rPr>
-              <w:t xml:space="preserve">a ricevuta fiscale </w:t>
-            </w:r>
-            <w:r>
-              <w:rPr>
-                <w:color w:val="FF0000"/>
-              </w:rPr>
-              <w:t>dal</w:t>
-            </w:r>
-            <w:r>
-              <w:rPr>
-                <w:color w:val="FF0000"/>
-              </w:rPr>
-              <w:t xml:space="preserve">                          </w:t>
-            </w:r>
-          </w:p>
-          <w:p>
-            <w:pPr>
-              <w:pStyle w:val="Nessunaspaziatura"/>
-              <w:rPr>
-                <w:color w:val="FF0000"/>
-              </w:rPr>
-            </w:pPr>
-            <w:r>
-              <w:rPr>
-                <w:color w:val="FF0000"/>
-              </w:rPr>
-              <w:t xml:space="preserve"> </w:t>
-            </w:r>
-            <w:r>
-              <w:rPr>
-                <w:color w:val="FF0000"/>
-              </w:rPr>
-              <w:t xml:space="preserve"> </w:t>
-            </w:r>
-            <w:r>
-              <w:rPr>
-                <w:color w:val="FF0000"/>
-              </w:rPr>
-              <w:t xml:space="preserve">              </w:t>
-            </w:r>
-            <w:r>
-              <w:rPr>
-                <w:color w:val="FF0000"/>
-              </w:rPr>
-              <w:t>database</w:t>
-            </w:r>
-          </w:p>
-          <w:p>
-            <w:pPr>
-              <w:pStyle w:val="Nessunaspaziatura"/>
-              <w:rPr>
-                <w:color w:val="FF0000"/>
-              </w:rPr>
-            </w:pPr>
-            <w:r>
-              <w:rPr>
-                <w:color w:val="FF0000"/>
-              </w:rPr>
-              <w:t xml:space="preserve">    4.1 </w:t>
-            </w:r>
-            <w:r>
-              <w:rPr>
-                <w:b/>
-                <w:bCs/>
-                <w:color w:val="FF0000"/>
-              </w:rPr>
-              <w:t xml:space="preserve">include </w:t>
-            </w:r>
-            <w:proofErr w:type="gramStart"/>
-            <w:r>
-              <w:rPr>
-                <w:color w:val="FF0000"/>
-              </w:rPr>
-              <w:t>(:</w:t>
-            </w:r>
-            <w:proofErr w:type="spellStart"/>
-            <w:r>
-              <w:rPr>
-                <w:color w:val="FF0000"/>
-              </w:rPr>
-              <w:t>RicercaRicevute</w:t>
-            </w:r>
-            <w:proofErr w:type="spellEnd"/>
-            <w:proofErr w:type="gramEnd"/>
-            <w:r>
-              <w:rPr>
-                <w:color w:val="FF0000"/>
-              </w:rPr>
-              <w:t>)</w:t>
-            </w:r>
-          </w:p>
-          <w:p>
-            <w:pPr>
-              <w:pStyle w:val="Nessunaspaziatura"/>
-              <w:rPr>
-                <w:color w:val="FF0000"/>
-              </w:rPr>
-            </w:pPr>
-            <w:r>
-              <w:rPr>
-                <w:color w:val="FF0000"/>
-              </w:rPr>
-              <w:t xml:space="preserve">    4.2 </w:t>
-            </w:r>
-            <w:proofErr w:type="spellStart"/>
-            <w:r>
-              <w:rPr>
-                <w:b/>
-                <w:bCs/>
-                <w:color w:val="FF0000"/>
-              </w:rPr>
-              <w:t>if</w:t>
-            </w:r>
-            <w:proofErr w:type="spellEnd"/>
-            <w:r>
-              <w:rPr>
-                <w:color w:val="FF0000"/>
-              </w:rPr>
-              <w:t xml:space="preserve"> </w:t>
-            </w:r>
-            <w:r>
-              <w:rPr>
-                <w:color w:val="FF0000"/>
-              </w:rPr>
-              <w:t>la ricevuta</w:t>
-            </w:r>
-            <w:r>
-              <w:rPr>
-                <w:color w:val="FF0000"/>
-              </w:rPr>
-              <w:t xml:space="preserve"> risulta esistente nel database</w:t>
-            </w:r>
-          </w:p>
-          <w:p>
-            <w:pPr>
-              <w:pStyle w:val="Nessunaspaziatura"/>
-              <w:rPr>
-                <w:color w:val="FF0000"/>
-              </w:rPr>
-            </w:pPr>
-            <w:r>
-              <w:rPr>
-                <w:color w:val="FF0000"/>
-              </w:rPr>
-              <w:t xml:space="preserve">    </w:t>
-            </w:r>
-            <w:r>
-              <w:rPr>
-                <w:color w:val="FF0000"/>
-              </w:rPr>
-              <w:t xml:space="preserve">    4.2.1 il sistema elimina la ricevuta dal database</w:t>
-            </w:r>
-          </w:p>
-          <w:p>
-            <w:pPr>
-              <w:pStyle w:val="Nessunaspaziatura"/>
-              <w:rPr>
-                <w:color w:val="FF0000"/>
-              </w:rPr>
-            </w:pPr>
-            <w:r>
-              <w:rPr>
-                <w:color w:val="FF0000"/>
-              </w:rPr>
-              <w:t xml:space="preserve">    4.3 else</w:t>
-            </w:r>
-          </w:p>
-          <w:p>
-            <w:pPr>
-              <w:pStyle w:val="Nessunaspaziatura"/>
-            </w:pPr>
-            <w:r>
-              <w:rPr>
-                <w:color w:val="FF0000"/>
-              </w:rPr>
-              <w:t xml:space="preserve">        4.3.1</w:t>
-            </w:r>
-            <w:r>
-              <w:rPr>
-                <w:color w:val="FF0000"/>
+          </w:p>
+          <w:p>
+            <w:pPr>
+              <w:pStyle w:val="Nessunaspaziatura"/>
+            </w:pPr>
+            <w:r>
+              <w:rPr>
+                <w:color w:val="171717" w:themeColor="background2" w:themeShade="1A"/>
+              </w:rPr>
+              <w:t xml:space="preserve">        </w:t>
+            </w:r>
+            <w:r>
+              <w:rPr>
+                <w:color w:val="171717" w:themeColor="background2" w:themeShade="1A"/>
+              </w:rPr>
+              <w:t>4</w:t>
+            </w:r>
+            <w:r>
+              <w:rPr>
+                <w:color w:val="171717" w:themeColor="background2" w:themeShade="1A"/>
+              </w:rPr>
+              <w:t>.3.1</w:t>
+            </w:r>
+            <w:r>
+              <w:rPr>
+                <w:color w:val="171717" w:themeColor="background2" w:themeShade="1A"/>
               </w:rPr>
               <w:t xml:space="preserve"> il sistema restituisce un errore</w:t>
             </w:r>
@@ -3335,6 +3349,56 @@
         </w:tc>
       </w:tr>
     </w:tbl>
+    <w:p>
+      <w:pPr>
+        <w:pStyle w:val="Nessunaspaziatura"/>
+      </w:pPr>
+    </w:p>
+    <w:p>
+      <w:pPr>
+        <w:pStyle w:val="Nessunaspaziatura"/>
+      </w:pPr>
+    </w:p>
+    <w:p>
+      <w:pPr>
+        <w:pStyle w:val="Nessunaspaziatura"/>
+      </w:pPr>
+    </w:p>
+    <w:p>
+      <w:pPr>
+        <w:pStyle w:val="Nessunaspaziatura"/>
+      </w:pPr>
+    </w:p>
+    <w:p>
+      <w:pPr>
+        <w:pStyle w:val="Nessunaspaziatura"/>
+      </w:pPr>
+    </w:p>
+    <w:p>
+      <w:pPr>
+        <w:pStyle w:val="Nessunaspaziatura"/>
+      </w:pPr>
+    </w:p>
+    <w:p>
+      <w:pPr>
+        <w:pStyle w:val="Nessunaspaziatura"/>
+      </w:pPr>
+    </w:p>
+    <w:p>
+      <w:pPr>
+        <w:pStyle w:val="Nessunaspaziatura"/>
+      </w:pPr>
+    </w:p>
+    <w:p>
+      <w:pPr>
+        <w:pStyle w:val="Nessunaspaziatura"/>
+      </w:pPr>
+    </w:p>
+    <w:p>
+      <w:pPr>
+        <w:pStyle w:val="Nessunaspaziatura"/>
+      </w:pPr>
+    </w:p>
     <w:p>
       <w:pPr>
         <w:pStyle w:val="Nessunaspaziatura"/>
@@ -3498,7 +3562,6 @@
                 <w:sz w:val="24"/>
                 <w:szCs w:val="24"/>
               </w:rPr>
-              <w:lastRenderedPageBreak/>
               <w:t>Attori primari:</w:t>
             </w:r>
             <w:r>
@@ -3508,6 +3571,9 @@
                 <w:szCs w:val="24"/>
               </w:rPr>
               <w:t xml:space="preserve"> </w:t>
+            </w:r>
+            <w:r>
+              <w:t xml:space="preserve">Entità, </w:t>
             </w:r>
             <w:r>
               <w:t>Amministratore</w:t>
@@ -4009,6 +4075,433 @@
         </w:tc>
       </w:tr>
     </w:tbl>
+    <w:p>
+      <w:pPr>
+        <w:pStyle w:val="Nessunaspaziatura"/>
+      </w:pPr>
+    </w:p>
+    <w:p>
+      <w:pPr>
+        <w:pStyle w:val="Nessunaspaziatura"/>
+      </w:pPr>
+    </w:p>
+    <w:tbl>
+      <w:tblPr>
+        <w:tblStyle w:val="Grigliatabella"/>
+        <w:tblW w:w="0" w:type="auto"/>
+        <w:tblLook w:val="04A0" w:firstRow="1" w:lastRow="0" w:firstColumn="1" w:lastColumn="0" w:noHBand="0" w:noVBand="1"/>
+      </w:tblPr>
+      <w:tblGrid>
+        <w:gridCol w:w="6961"/>
+      </w:tblGrid>
+      <w:tr>
+        <w:trPr>
+          <w:trHeight w:val="592"/>
+        </w:trPr>
+        <w:tc>
+          <w:tcPr>
+            <w:tcW w:w="6961" w:type="dxa"/>
+          </w:tcPr>
+          <w:p>
+            <w:pPr>
+              <w:pStyle w:val="Nessunaspaziatura"/>
+            </w:pPr>
+            <w:r>
+              <w:rPr>
+                <w:color w:val="767171" w:themeColor="background2" w:themeShade="80"/>
+                <w:sz w:val="24"/>
+                <w:szCs w:val="24"/>
+              </w:rPr>
+              <w:t>Sequenza di eventi alternativa</w:t>
+            </w:r>
+            <w:r>
+              <w:rPr>
+                <w:color w:val="767171" w:themeColor="background2" w:themeShade="80"/>
+                <w:sz w:val="24"/>
+                <w:szCs w:val="24"/>
+              </w:rPr>
+              <w:t xml:space="preserve">: </w:t>
+            </w:r>
+            <w:r>
+              <w:t>Annulla</w:t>
+            </w:r>
+          </w:p>
+        </w:tc>
+      </w:tr>
+      <w:tr>
+        <w:trPr>
+          <w:trHeight w:val="592"/>
+        </w:trPr>
+        <w:tc>
+          <w:tcPr>
+            <w:tcW w:w="6961" w:type="dxa"/>
+          </w:tcPr>
+          <w:p>
+            <w:pPr>
+              <w:pStyle w:val="Nessunaspaziatura"/>
+            </w:pPr>
+            <w:r>
+              <w:rPr>
+                <w:color w:val="767171" w:themeColor="background2" w:themeShade="80"/>
+                <w:sz w:val="24"/>
+                <w:szCs w:val="24"/>
+              </w:rPr>
+              <w:t>ID</w:t>
+            </w:r>
+            <w:r>
+              <w:rPr>
+                <w:color w:val="767171" w:themeColor="background2" w:themeShade="80"/>
+                <w:sz w:val="24"/>
+                <w:szCs w:val="24"/>
+              </w:rPr>
+              <w:t>:</w:t>
+            </w:r>
+            <w:r>
+              <w:rPr>
+                <w:color w:val="767171" w:themeColor="background2" w:themeShade="80"/>
+                <w:sz w:val="24"/>
+                <w:szCs w:val="24"/>
+              </w:rPr>
+              <w:t xml:space="preserve"> </w:t>
+            </w:r>
+            <w:r>
+              <w:t>*.1</w:t>
+            </w:r>
+          </w:p>
+        </w:tc>
+      </w:tr>
+      <w:tr>
+        <w:trPr>
+          <w:trHeight w:val="619"/>
+        </w:trPr>
+        <w:tc>
+          <w:tcPr>
+            <w:tcW w:w="6961" w:type="dxa"/>
+          </w:tcPr>
+          <w:p>
+            <w:pPr>
+              <w:pStyle w:val="Nessunaspaziatura"/>
+            </w:pPr>
+            <w:r>
+              <w:rPr>
+                <w:color w:val="767171" w:themeColor="background2" w:themeShade="80"/>
+                <w:sz w:val="24"/>
+                <w:szCs w:val="24"/>
+              </w:rPr>
+              <w:t>Breve descrizione</w:t>
+            </w:r>
+            <w:r>
+              <w:rPr>
+                <w:color w:val="767171" w:themeColor="background2" w:themeShade="80"/>
+                <w:sz w:val="24"/>
+                <w:szCs w:val="24"/>
+              </w:rPr>
+              <w:t>:</w:t>
+            </w:r>
+            <w:r>
+              <w:rPr>
+                <w:color w:val="767171" w:themeColor="background2" w:themeShade="80"/>
+                <w:sz w:val="24"/>
+                <w:szCs w:val="24"/>
+              </w:rPr>
+              <w:t xml:space="preserve"> </w:t>
+            </w:r>
+            <w:r>
+              <w:t>il caso d’uso permette di annullare in qualsiasi momento qualunque caso d’uso e riportare il sistema in modalità neutra</w:t>
+            </w:r>
+          </w:p>
+        </w:tc>
+      </w:tr>
+      <w:tr>
+        <w:trPr>
+          <w:trHeight w:val="592"/>
+        </w:trPr>
+        <w:tc>
+          <w:tcPr>
+            <w:tcW w:w="6961" w:type="dxa"/>
+          </w:tcPr>
+          <w:p>
+            <w:pPr>
+              <w:pStyle w:val="Nessunaspaziatura"/>
+            </w:pPr>
+            <w:r>
+              <w:rPr>
+                <w:color w:val="767171" w:themeColor="background2" w:themeShade="80"/>
+                <w:sz w:val="24"/>
+                <w:szCs w:val="24"/>
+              </w:rPr>
+              <w:t>Attori primari</w:t>
+            </w:r>
+            <w:r>
+              <w:rPr>
+                <w:color w:val="767171" w:themeColor="background2" w:themeShade="80"/>
+                <w:sz w:val="24"/>
+                <w:szCs w:val="24"/>
+              </w:rPr>
+              <w:t xml:space="preserve">: </w:t>
+            </w:r>
+            <w:r>
+              <w:t xml:space="preserve">Entità, Amministratore, User, </w:t>
+            </w:r>
+            <w:proofErr w:type="spellStart"/>
+            <w:r>
+              <w:t>ClienteP</w:t>
+            </w:r>
+            <w:proofErr w:type="spellEnd"/>
+          </w:p>
+        </w:tc>
+      </w:tr>
+      <w:tr>
+        <w:trPr>
+          <w:trHeight w:val="592"/>
+        </w:trPr>
+        <w:tc>
+          <w:tcPr>
+            <w:tcW w:w="6961" w:type="dxa"/>
+          </w:tcPr>
+          <w:p>
+            <w:pPr>
+              <w:pStyle w:val="Nessunaspaziatura"/>
+            </w:pPr>
+            <w:r>
+              <w:rPr>
+                <w:color w:val="767171" w:themeColor="background2" w:themeShade="80"/>
+                <w:sz w:val="24"/>
+                <w:szCs w:val="24"/>
+              </w:rPr>
+              <w:t xml:space="preserve">Attori </w:t>
+            </w:r>
+            <w:r>
+              <w:rPr>
+                <w:color w:val="767171" w:themeColor="background2" w:themeShade="80"/>
+                <w:sz w:val="24"/>
+                <w:szCs w:val="24"/>
+              </w:rPr>
+              <w:t xml:space="preserve">secondari: </w:t>
+            </w:r>
+            <w:r>
+              <w:t>nessuno</w:t>
+            </w:r>
+          </w:p>
+        </w:tc>
+      </w:tr>
+      <w:tr>
+        <w:trPr>
+          <w:trHeight w:val="592"/>
+        </w:trPr>
+        <w:tc>
+          <w:tcPr>
+            <w:tcW w:w="6961" w:type="dxa"/>
+          </w:tcPr>
+          <w:p>
+            <w:pPr>
+              <w:pStyle w:val="Nessunaspaziatura"/>
+            </w:pPr>
+            <w:r>
+              <w:rPr>
+                <w:color w:val="767171" w:themeColor="background2" w:themeShade="80"/>
+                <w:sz w:val="24"/>
+                <w:szCs w:val="24"/>
+              </w:rPr>
+              <w:t>Precondizioni</w:t>
+            </w:r>
+            <w:r>
+              <w:rPr>
+                <w:color w:val="767171" w:themeColor="background2" w:themeShade="80"/>
+                <w:sz w:val="24"/>
+                <w:szCs w:val="24"/>
+              </w:rPr>
+              <w:t xml:space="preserve">: </w:t>
+            </w:r>
+            <w:r>
+              <w:t>l’attore primario desidera interrompere un caso d’uso do</w:t>
+            </w:r>
+          </w:p>
+        </w:tc>
+      </w:tr>
+      <w:tr>
+        <w:trPr>
+          <w:trHeight w:val="619"/>
+        </w:trPr>
+        <w:tc>
+          <w:tcPr>
+            <w:tcW w:w="6961" w:type="dxa"/>
+          </w:tcPr>
+          <w:p>
+            <w:pPr>
+              <w:pStyle w:val="Nessunaspaziatura"/>
+              <w:rPr>
+                <w:color w:val="767171" w:themeColor="background2" w:themeShade="80"/>
+                <w:sz w:val="24"/>
+                <w:szCs w:val="24"/>
+              </w:rPr>
+            </w:pPr>
+            <w:r>
+              <w:rPr>
+                <w:color w:val="767171" w:themeColor="background2" w:themeShade="80"/>
+                <w:sz w:val="24"/>
+                <w:szCs w:val="24"/>
+              </w:rPr>
+              <w:t>Sequenza di eventi alternativa</w:t>
+            </w:r>
+          </w:p>
+          <w:p>
+            <w:pPr>
+              <w:pStyle w:val="Nessunaspaziatura"/>
+            </w:pPr>
+            <w:r>
+              <w:t>1.</w:t>
+            </w:r>
+            <w:r>
+              <w:t>la sequenza alternativa di eventi</w:t>
+            </w:r>
+            <w:r>
+              <w:t xml:space="preserve"> inizia quando l’attore primario </w:t>
+            </w:r>
+            <w:r>
+              <w:t>desidera interrompere la sequenza di eventi principale</w:t>
+            </w:r>
+          </w:p>
+          <w:p>
+            <w:pPr>
+              <w:pStyle w:val="Nessunaspaziatura"/>
+            </w:pPr>
+            <w:r>
+              <w:t>2. viene interrotta la sequenza di eventi principale</w:t>
+            </w:r>
+            <w:r>
+              <w:t xml:space="preserve"> </w:t>
+            </w:r>
+          </w:p>
+        </w:tc>
+      </w:tr>
+      <w:tr>
+        <w:trPr>
+          <w:trHeight w:val="592"/>
+        </w:trPr>
+        <w:tc>
+          <w:tcPr>
+            <w:tcW w:w="6961" w:type="dxa"/>
+          </w:tcPr>
+          <w:p>
+            <w:pPr>
+              <w:pStyle w:val="Nessunaspaziatura"/>
+            </w:pPr>
+            <w:proofErr w:type="spellStart"/>
+            <w:r>
+              <w:rPr>
+                <w:color w:val="767171" w:themeColor="background2" w:themeShade="80"/>
+                <w:sz w:val="24"/>
+                <w:szCs w:val="24"/>
+              </w:rPr>
+              <w:t>Postcondizioni</w:t>
+            </w:r>
+            <w:proofErr w:type="spellEnd"/>
+            <w:r>
+              <w:rPr>
+                <w:color w:val="767171" w:themeColor="background2" w:themeShade="80"/>
+                <w:sz w:val="24"/>
+                <w:szCs w:val="24"/>
+              </w:rPr>
+              <w:t>:</w:t>
+            </w:r>
+            <w:r>
+              <w:t xml:space="preserve"> nessuna</w:t>
+            </w:r>
+          </w:p>
+        </w:tc>
+      </w:tr>
+    </w:tbl>
+    <w:p>
+      <w:pPr>
+        <w:pStyle w:val="Nessunaspaziatura"/>
+      </w:pPr>
+    </w:p>
+    <w:p>
+      <w:pPr>
+        <w:pStyle w:val="Nessunaspaziatura"/>
+      </w:pPr>
+    </w:p>
+    <w:p>
+      <w:pPr>
+        <w:pStyle w:val="Nessunaspaziatura"/>
+      </w:pPr>
+    </w:p>
+    <w:p>
+      <w:pPr>
+        <w:pStyle w:val="Nessunaspaziatura"/>
+      </w:pPr>
+    </w:p>
+    <w:p>
+      <w:pPr>
+        <w:pStyle w:val="Nessunaspaziatura"/>
+      </w:pPr>
+    </w:p>
+    <w:p>
+      <w:pPr>
+        <w:pStyle w:val="Nessunaspaziatura"/>
+      </w:pPr>
+    </w:p>
+    <w:p>
+      <w:pPr>
+        <w:pStyle w:val="Nessunaspaziatura"/>
+      </w:pPr>
+    </w:p>
+    <w:p>
+      <w:pPr>
+        <w:pStyle w:val="Nessunaspaziatura"/>
+      </w:pPr>
+    </w:p>
+    <w:p>
+      <w:pPr>
+        <w:pStyle w:val="Nessunaspaziatura"/>
+      </w:pPr>
+    </w:p>
+    <w:p>
+      <w:pPr>
+        <w:pStyle w:val="Nessunaspaziatura"/>
+      </w:pPr>
+    </w:p>
+    <w:p>
+      <w:pPr>
+        <w:pStyle w:val="Nessunaspaziatura"/>
+      </w:pPr>
+    </w:p>
+    <w:p>
+      <w:pPr>
+        <w:pStyle w:val="Nessunaspaziatura"/>
+      </w:pPr>
+    </w:p>
+    <w:p>
+      <w:pPr>
+        <w:pStyle w:val="Nessunaspaziatura"/>
+      </w:pPr>
+    </w:p>
+    <w:p>
+      <w:pPr>
+        <w:pStyle w:val="Nessunaspaziatura"/>
+      </w:pPr>
+    </w:p>
+    <w:p>
+      <w:pPr>
+        <w:pStyle w:val="Nessunaspaziatura"/>
+      </w:pPr>
+    </w:p>
+    <w:p>
+      <w:pPr>
+        <w:pStyle w:val="Nessunaspaziatura"/>
+      </w:pPr>
+    </w:p>
+    <w:p>
+      <w:pPr>
+        <w:pStyle w:val="Nessunaspaziatura"/>
+      </w:pPr>
+    </w:p>
+    <w:p>
+      <w:pPr>
+        <w:pStyle w:val="Nessunaspaziatura"/>
+      </w:pPr>
+    </w:p>
     <w:p>
       <w:pPr>
         <w:pStyle w:val="Nessunaspaziatura"/>
@@ -4173,6 +4666,12 @@
               <w:t xml:space="preserve"> </w:t>
             </w:r>
             <w:r>
+              <w:t>Entità,</w:t>
+            </w:r>
+            <w:r>
+              <w:t xml:space="preserve"> </w:t>
+            </w:r>
+            <w:r>
               <w:t xml:space="preserve">Amministratore, </w:t>
             </w:r>
             <w:proofErr w:type="spellStart"/>
@@ -4346,7 +4845,13 @@
               <w:pStyle w:val="Nessunaspaziatura"/>
             </w:pPr>
             <w:r>
-              <w:t>2. l’attore primario specifica i dati di ricerca</w:t>
+              <w:t>2. il sistema richiede al</w:t>
+            </w:r>
+            <w:r>
+              <w:t>l’</w:t>
+            </w:r>
+            <w:r>
+              <w:t>attore primario di inserire i dati di ricerca</w:t>
             </w:r>
           </w:p>
           <w:p>
@@ -4357,6 +4862,17 @@
               <w:t>3</w:t>
             </w:r>
             <w:r>
+              <w:t>. l’attore primario specifica i dati di ricerca</w:t>
+            </w:r>
+          </w:p>
+          <w:p>
+            <w:pPr>
+              <w:pStyle w:val="Nessunaspaziatura"/>
+            </w:pPr>
+            <w:r>
+              <w:t>4</w:t>
+            </w:r>
+            <w:r>
               <w:t>.</w:t>
             </w:r>
             <w:r>
@@ -4371,7 +4887,10 @@
               <w:pStyle w:val="Nessunaspaziatura"/>
             </w:pPr>
             <w:r>
-              <w:t xml:space="preserve">4. </w:t>
+              <w:t>5</w:t>
+            </w:r>
+            <w:r>
+              <w:t xml:space="preserve">. </w:t>
             </w:r>
             <w:proofErr w:type="spellStart"/>
             <w:r>
@@ -4398,7 +4917,13 @@
               <w:pStyle w:val="Nessunaspaziatura"/>
             </w:pPr>
             <w:r>
-              <w:t xml:space="preserve">    4.1 il Sistema</w:t>
+              <w:t xml:space="preserve">   </w:t>
+            </w:r>
+            <w:r>
+              <w:t xml:space="preserve"> 5</w:t>
+            </w:r>
+            <w:r>
+              <w:t>.1 il Sistema</w:t>
             </w:r>
             <w:r>
               <w:t xml:space="preserve"> </w:t>
@@ -4415,7 +4940,10 @@
               <w:pStyle w:val="Nessunaspaziatura"/>
             </w:pPr>
             <w:r>
-              <w:t xml:space="preserve">5. </w:t>
+              <w:t>6</w:t>
+            </w:r>
+            <w:r>
+              <w:t xml:space="preserve">. </w:t>
             </w:r>
             <w:r>
               <w:rPr>
@@ -4430,7 +4958,13 @@
               <w:pStyle w:val="Nessunaspaziatura"/>
             </w:pPr>
             <w:r>
-              <w:t xml:space="preserve">    5.1 il Sistema </w:t>
+              <w:t xml:space="preserve">    </w:t>
+            </w:r>
+            <w:r>
+              <w:t>6</w:t>
+            </w:r>
+            <w:r>
+              <w:t xml:space="preserve">.1 il Sistema </w:t>
             </w:r>
             <w:r>
               <w:t>restituisce</w:t>
@@ -4550,6 +5084,126 @@
         </w:tc>
       </w:tr>
     </w:tbl>
+    <w:p>
+      <w:pPr>
+        <w:pStyle w:val="Nessunaspaziatura"/>
+      </w:pPr>
+    </w:p>
+    <w:p>
+      <w:pPr>
+        <w:pStyle w:val="Nessunaspaziatura"/>
+      </w:pPr>
+    </w:p>
+    <w:p>
+      <w:pPr>
+        <w:pStyle w:val="Nessunaspaziatura"/>
+      </w:pPr>
+    </w:p>
+    <w:p>
+      <w:pPr>
+        <w:pStyle w:val="Nessunaspaziatura"/>
+      </w:pPr>
+    </w:p>
+    <w:p>
+      <w:pPr>
+        <w:pStyle w:val="Nessunaspaziatura"/>
+      </w:pPr>
+    </w:p>
+    <w:p>
+      <w:pPr>
+        <w:pStyle w:val="Nessunaspaziatura"/>
+      </w:pPr>
+    </w:p>
+    <w:p>
+      <w:pPr>
+        <w:pStyle w:val="Nessunaspaziatura"/>
+      </w:pPr>
+    </w:p>
+    <w:p>
+      <w:pPr>
+        <w:pStyle w:val="Nessunaspaziatura"/>
+      </w:pPr>
+    </w:p>
+    <w:p>
+      <w:pPr>
+        <w:pStyle w:val="Nessunaspaziatura"/>
+      </w:pPr>
+    </w:p>
+    <w:p>
+      <w:pPr>
+        <w:pStyle w:val="Nessunaspaziatura"/>
+      </w:pPr>
+    </w:p>
+    <w:p>
+      <w:pPr>
+        <w:pStyle w:val="Nessunaspaziatura"/>
+      </w:pPr>
+    </w:p>
+    <w:p>
+      <w:pPr>
+        <w:pStyle w:val="Nessunaspaziatura"/>
+      </w:pPr>
+    </w:p>
+    <w:p>
+      <w:pPr>
+        <w:pStyle w:val="Nessunaspaziatura"/>
+      </w:pPr>
+    </w:p>
+    <w:p>
+      <w:pPr>
+        <w:pStyle w:val="Nessunaspaziatura"/>
+      </w:pPr>
+    </w:p>
+    <w:p>
+      <w:pPr>
+        <w:pStyle w:val="Nessunaspaziatura"/>
+      </w:pPr>
+    </w:p>
+    <w:p>
+      <w:pPr>
+        <w:pStyle w:val="Nessunaspaziatura"/>
+      </w:pPr>
+    </w:p>
+    <w:p>
+      <w:pPr>
+        <w:pStyle w:val="Nessunaspaziatura"/>
+      </w:pPr>
+    </w:p>
+    <w:p>
+      <w:pPr>
+        <w:pStyle w:val="Nessunaspaziatura"/>
+      </w:pPr>
+    </w:p>
+    <w:p>
+      <w:pPr>
+        <w:pStyle w:val="Nessunaspaziatura"/>
+      </w:pPr>
+    </w:p>
+    <w:p>
+      <w:pPr>
+        <w:pStyle w:val="Nessunaspaziatura"/>
+      </w:pPr>
+    </w:p>
+    <w:p>
+      <w:pPr>
+        <w:pStyle w:val="Nessunaspaziatura"/>
+      </w:pPr>
+    </w:p>
+    <w:p>
+      <w:pPr>
+        <w:pStyle w:val="Nessunaspaziatura"/>
+      </w:pPr>
+    </w:p>
+    <w:p>
+      <w:pPr>
+        <w:pStyle w:val="Nessunaspaziatura"/>
+      </w:pPr>
+    </w:p>
+    <w:p>
+      <w:pPr>
+        <w:pStyle w:val="Nessunaspaziatura"/>
+      </w:pPr>
+    </w:p>
     <w:p>
       <w:pPr>
         <w:pStyle w:val="Nessunaspaziatura"/>
@@ -4726,6 +5380,12 @@
               <w:t xml:space="preserve"> </w:t>
             </w:r>
             <w:r>
+              <w:t>Entità,</w:t>
+            </w:r>
+            <w:r>
+              <w:t xml:space="preserve"> </w:t>
+            </w:r>
+            <w:r>
               <w:t>Amministratore</w:t>
             </w:r>
           </w:p>
@@ -4824,18 +5484,11 @@
               <w:t xml:space="preserve"> </w:t>
             </w:r>
             <w:r>
-              <w:t xml:space="preserve">il </w:t>
-            </w:r>
-          </w:p>
-          <w:p>
-            <w:pPr>
-              <w:pStyle w:val="Nessunaspaziatura"/>
-              <w:rPr>
-                <w:color w:val="767171" w:themeColor="background2" w:themeShade="80"/>
-                <w:sz w:val="24"/>
-                <w:szCs w:val="24"/>
-              </w:rPr>
-            </w:pPr>
+              <w:t>è necessario lo spostamento di un prodotto</w:t>
+            </w:r>
+            <w:r>
+              <w:t xml:space="preserve"> </w:t>
+            </w:r>
           </w:p>
         </w:tc>
       </w:tr>
@@ -4850,11 +5503,6 @@
           <w:p>
             <w:pPr>
               <w:pStyle w:val="Nessunaspaziatura"/>
-              <w:rPr>
-                <w:color w:val="767171" w:themeColor="background2" w:themeShade="80"/>
-                <w:sz w:val="24"/>
-                <w:szCs w:val="24"/>
-              </w:rPr>
             </w:pPr>
             <w:r>
               <w:rPr>
@@ -4879,12 +5527,151 @@
           <w:p>
             <w:pPr>
               <w:pStyle w:val="Nessunaspaziatura"/>
-              <w:rPr>
-                <w:color w:val="767171" w:themeColor="background2" w:themeShade="80"/>
-                <w:sz w:val="24"/>
-                <w:szCs w:val="24"/>
-              </w:rPr>
-            </w:pPr>
+            </w:pPr>
+            <w:r>
+              <w:t>1.il caso d’uso inizia quando l’attore primario richiede di spostare un prodotto</w:t>
+            </w:r>
+          </w:p>
+          <w:p>
+            <w:pPr>
+              <w:pStyle w:val="Nessunaspaziatura"/>
+            </w:pPr>
+            <w:r>
+              <w:t>2. il sistema richiede all’attore primario un luogo di A e un luogo B</w:t>
+            </w:r>
+          </w:p>
+          <w:p>
+            <w:pPr>
+              <w:pStyle w:val="Nessunaspaziatura"/>
+            </w:pPr>
+            <w:r>
+              <w:t>3. l’attore primario inserisce i dati richiesti</w:t>
+            </w:r>
+          </w:p>
+          <w:p>
+            <w:pPr>
+              <w:pStyle w:val="Nessunaspaziatura"/>
+            </w:pPr>
+            <w:r>
+              <w:t>4</w:t>
+            </w:r>
+            <w:r>
+              <w:t xml:space="preserve">. il sistema richiede </w:t>
+            </w:r>
+            <w:r>
+              <w:t>il prodotto o un suo riferimento da spostare dal luogo</w:t>
+            </w:r>
+          </w:p>
+          <w:p>
+            <w:pPr>
+              <w:pStyle w:val="Nessunaspaziatura"/>
+            </w:pPr>
+            <w:r>
+              <w:t xml:space="preserve">    A ad un luogo B</w:t>
+            </w:r>
+          </w:p>
+          <w:p>
+            <w:pPr>
+              <w:pStyle w:val="Nessunaspaziatura"/>
+            </w:pPr>
+            <w:r>
+              <w:t xml:space="preserve">5. </w:t>
+            </w:r>
+            <w:r>
+              <w:t>l’attore primario inserisce i dati rich</w:t>
+            </w:r>
+            <w:r>
+              <w:t>i</w:t>
+            </w:r>
+            <w:r>
+              <w:t>esti</w:t>
+            </w:r>
+          </w:p>
+          <w:p>
+            <w:pPr>
+              <w:pStyle w:val="Nessunaspaziatura"/>
+            </w:pPr>
+            <w:r>
+              <w:t>6</w:t>
+            </w:r>
+            <w:r>
+              <w:t>. il sistema sposta il prodotto dal luogo A ad un luogo B</w:t>
+            </w:r>
+          </w:p>
+          <w:p>
+            <w:pPr>
+              <w:pStyle w:val="Nessunaspaziatura"/>
+            </w:pPr>
+            <w:r>
+              <w:t xml:space="preserve">7. </w:t>
+            </w:r>
+            <w:proofErr w:type="spellStart"/>
+            <w:r>
+              <w:rPr>
+                <w:b/>
+                <w:bCs/>
+              </w:rPr>
+              <w:t>if</w:t>
+            </w:r>
+            <w:proofErr w:type="spellEnd"/>
+            <w:r>
+              <w:rPr>
+                <w:b/>
+                <w:bCs/>
+              </w:rPr>
+              <w:t xml:space="preserve"> </w:t>
+            </w:r>
+            <w:r>
+              <w:t>l’operazione è stata effettuata</w:t>
+            </w:r>
+          </w:p>
+          <w:p>
+            <w:pPr>
+              <w:pStyle w:val="Nessunaspaziatura"/>
+            </w:pPr>
+            <w:r>
+              <w:t xml:space="preserve">    7.1. il sistema comunica il successo dell’operazione</w:t>
+            </w:r>
+          </w:p>
+          <w:p>
+            <w:pPr>
+              <w:pStyle w:val="Nessunaspaziatura"/>
+            </w:pPr>
+            <w:r>
+              <w:t xml:space="preserve">8. </w:t>
+            </w:r>
+            <w:r>
+              <w:rPr>
+                <w:b/>
+                <w:bCs/>
+              </w:rPr>
+              <w:t>else</w:t>
+            </w:r>
+          </w:p>
+          <w:p>
+            <w:pPr>
+              <w:pStyle w:val="Nessunaspaziatura"/>
+            </w:pPr>
+            <w:r>
+              <w:t xml:space="preserve">    </w:t>
+            </w:r>
+            <w:proofErr w:type="gramStart"/>
+            <w:r>
+              <w:t xml:space="preserve">8.1  </w:t>
+            </w:r>
+            <w:r>
+              <w:t>il</w:t>
+            </w:r>
+            <w:proofErr w:type="gramEnd"/>
+            <w:r>
+              <w:t xml:space="preserve"> </w:t>
+            </w:r>
+            <w:r>
+              <w:t>s</w:t>
+            </w:r>
+            <w:r>
+              <w:t>istema restituisce un errore</w:t>
+            </w:r>
           </w:p>
         </w:tc>
       </w:tr>
@@ -4932,7 +5719,7 @@
               <w:t xml:space="preserve"> </w:t>
             </w:r>
             <w:r>
-              <w:t>x</w:t>
+              <w:t>nessuna</w:t>
             </w:r>
           </w:p>
           <w:p>
@@ -4958,12 +5745,6 @@
           <w:p>
             <w:pPr>
               <w:pStyle w:val="Nessunaspaziatura"/>
-              <w:rPr>
-                <w:color w:val="767171" w:themeColor="background2" w:themeShade="80"/>
-                <w:sz w:val="24"/>
-                <w:szCs w:val="24"/>
-                <w:u w:val="single"/>
-              </w:rPr>
             </w:pPr>
             <w:r>
               <w:rPr>
@@ -4982,8 +5763,26 @@
               <w:t xml:space="preserve"> </w:t>
             </w:r>
             <w:r>
-              <w:t>nessuna</w:t>
-            </w:r>
+              <w:t>n</w:t>
+            </w:r>
+          </w:p>
+          <w:p>
+            <w:pPr>
+              <w:pStyle w:val="Nessunaspaziatura"/>
+            </w:pPr>
+            <w:r>
+              <w:t>Annulla</w:t>
+            </w:r>
+          </w:p>
+          <w:p>
+            <w:pPr>
+              <w:pStyle w:val="Nessunaspaziatura"/>
+            </w:pPr>
+            <w:proofErr w:type="spellStart"/>
+            <w:r>
+              <w:t>DatiNonCorretti</w:t>
+            </w:r>
+            <w:proofErr w:type="spellEnd"/>
           </w:p>
           <w:p>
             <w:pPr>
@@ -5003,8 +5802,94 @@
         <w:pStyle w:val="Nessunaspaziatura"/>
       </w:pPr>
       <w:r>
+        <w:lastRenderedPageBreak/>
         <w:br w:type="textWrapping" w:clear="all"/>
       </w:r>
+    </w:p>
+    <w:p>
+      <w:pPr>
+        <w:pStyle w:val="Nessunaspaziatura"/>
+      </w:pPr>
+    </w:p>
+    <w:p>
+      <w:pPr>
+        <w:pStyle w:val="Nessunaspaziatura"/>
+      </w:pPr>
+    </w:p>
+    <w:p>
+      <w:pPr>
+        <w:pStyle w:val="Nessunaspaziatura"/>
+      </w:pPr>
+    </w:p>
+    <w:p>
+      <w:pPr>
+        <w:pStyle w:val="Nessunaspaziatura"/>
+      </w:pPr>
+    </w:p>
+    <w:p>
+      <w:pPr>
+        <w:pStyle w:val="Nessunaspaziatura"/>
+      </w:pPr>
+    </w:p>
+    <w:p>
+      <w:pPr>
+        <w:pStyle w:val="Nessunaspaziatura"/>
+      </w:pPr>
+    </w:p>
+    <w:p>
+      <w:pPr>
+        <w:pStyle w:val="Nessunaspaziatura"/>
+      </w:pPr>
+    </w:p>
+    <w:p>
+      <w:pPr>
+        <w:pStyle w:val="Nessunaspaziatura"/>
+      </w:pPr>
+    </w:p>
+    <w:p>
+      <w:pPr>
+        <w:pStyle w:val="Nessunaspaziatura"/>
+      </w:pPr>
+    </w:p>
+    <w:p>
+      <w:pPr>
+        <w:pStyle w:val="Nessunaspaziatura"/>
+      </w:pPr>
+    </w:p>
+    <w:p>
+      <w:pPr>
+        <w:pStyle w:val="Nessunaspaziatura"/>
+      </w:pPr>
+    </w:p>
+    <w:p>
+      <w:pPr>
+        <w:pStyle w:val="Nessunaspaziatura"/>
+      </w:pPr>
+    </w:p>
+    <w:p>
+      <w:pPr>
+        <w:pStyle w:val="Nessunaspaziatura"/>
+      </w:pPr>
+    </w:p>
+    <w:p>
+      <w:pPr>
+        <w:pStyle w:val="Nessunaspaziatura"/>
+      </w:pPr>
+    </w:p>
+    <w:p>
+      <w:pPr>
+        <w:pStyle w:val="Nessunaspaziatura"/>
+      </w:pPr>
+    </w:p>
+    <w:p>
+      <w:pPr>
+        <w:pStyle w:val="Nessunaspaziatura"/>
+      </w:pPr>
+    </w:p>
+    <w:p>
+      <w:pPr>
+        <w:pStyle w:val="Nessunaspaziatura"/>
+      </w:pPr>
     </w:p>
     <w:p>
       <w:pPr>
@@ -5171,6 +6056,12 @@
               <w:t xml:space="preserve"> </w:t>
             </w:r>
             <w:r>
+              <w:t>Entità</w:t>
+            </w:r>
+            <w:r>
+              <w:t xml:space="preserve">, </w:t>
+            </w:r>
+            <w:r>
               <w:t>Amministratore</w:t>
             </w:r>
           </w:p>
@@ -5510,6 +6401,116 @@
         </w:tc>
       </w:tr>
     </w:tbl>
+    <w:p>
+      <w:pPr>
+        <w:pStyle w:val="Nessunaspaziatura"/>
+      </w:pPr>
+    </w:p>
+    <w:p>
+      <w:pPr>
+        <w:pStyle w:val="Nessunaspaziatura"/>
+      </w:pPr>
+    </w:p>
+    <w:p>
+      <w:pPr>
+        <w:pStyle w:val="Nessunaspaziatura"/>
+      </w:pPr>
+    </w:p>
+    <w:p>
+      <w:pPr>
+        <w:pStyle w:val="Nessunaspaziatura"/>
+      </w:pPr>
+    </w:p>
+    <w:p>
+      <w:pPr>
+        <w:pStyle w:val="Nessunaspaziatura"/>
+      </w:pPr>
+    </w:p>
+    <w:p>
+      <w:pPr>
+        <w:pStyle w:val="Nessunaspaziatura"/>
+      </w:pPr>
+    </w:p>
+    <w:p>
+      <w:pPr>
+        <w:pStyle w:val="Nessunaspaziatura"/>
+      </w:pPr>
+    </w:p>
+    <w:p>
+      <w:pPr>
+        <w:pStyle w:val="Nessunaspaziatura"/>
+      </w:pPr>
+    </w:p>
+    <w:p>
+      <w:pPr>
+        <w:pStyle w:val="Nessunaspaziatura"/>
+      </w:pPr>
+    </w:p>
+    <w:p>
+      <w:pPr>
+        <w:pStyle w:val="Nessunaspaziatura"/>
+      </w:pPr>
+    </w:p>
+    <w:p>
+      <w:pPr>
+        <w:pStyle w:val="Nessunaspaziatura"/>
+      </w:pPr>
+    </w:p>
+    <w:p>
+      <w:pPr>
+        <w:pStyle w:val="Nessunaspaziatura"/>
+      </w:pPr>
+    </w:p>
+    <w:p>
+      <w:pPr>
+        <w:pStyle w:val="Nessunaspaziatura"/>
+      </w:pPr>
+    </w:p>
+    <w:p>
+      <w:pPr>
+        <w:pStyle w:val="Nessunaspaziatura"/>
+      </w:pPr>
+    </w:p>
+    <w:p>
+      <w:pPr>
+        <w:pStyle w:val="Nessunaspaziatura"/>
+      </w:pPr>
+    </w:p>
+    <w:p>
+      <w:pPr>
+        <w:pStyle w:val="Nessunaspaziatura"/>
+      </w:pPr>
+    </w:p>
+    <w:p>
+      <w:pPr>
+        <w:pStyle w:val="Nessunaspaziatura"/>
+      </w:pPr>
+    </w:p>
+    <w:p>
+      <w:pPr>
+        <w:pStyle w:val="Nessunaspaziatura"/>
+      </w:pPr>
+    </w:p>
+    <w:p>
+      <w:pPr>
+        <w:pStyle w:val="Nessunaspaziatura"/>
+      </w:pPr>
+    </w:p>
+    <w:p>
+      <w:pPr>
+        <w:pStyle w:val="Nessunaspaziatura"/>
+      </w:pPr>
+    </w:p>
+    <w:p>
+      <w:pPr>
+        <w:pStyle w:val="Nessunaspaziatura"/>
+      </w:pPr>
+    </w:p>
+    <w:p>
+      <w:pPr>
+        <w:pStyle w:val="Nessunaspaziatura"/>
+      </w:pPr>
+    </w:p>
     <w:p>
       <w:pPr>
         <w:pStyle w:val="Nessunaspaziatura"/>
@@ -5690,16 +6691,6 @@
               <w:t>Amministratore</w:t>
             </w:r>
           </w:p>
-          <w:p>
-            <w:pPr>
-              <w:pStyle w:val="Nessunaspaziatura"/>
-              <w:rPr>
-                <w:color w:val="767171" w:themeColor="background2" w:themeShade="80"/>
-                <w:sz w:val="24"/>
-                <w:szCs w:val="24"/>
-              </w:rPr>
-            </w:pPr>
-          </w:p>
         </w:tc>
       </w:tr>
       <w:tr>
@@ -5736,18 +6727,8 @@
               <w:t xml:space="preserve"> </w:t>
             </w:r>
             <w:r>
-              <w:t>x</w:t>
-            </w:r>
-          </w:p>
-          <w:p>
-            <w:pPr>
-              <w:pStyle w:val="Nessunaspaziatura"/>
-              <w:rPr>
-                <w:color w:val="767171" w:themeColor="background2" w:themeShade="80"/>
-                <w:sz w:val="24"/>
-                <w:szCs w:val="24"/>
-              </w:rPr>
-            </w:pPr>
+              <w:t>nessuno</w:t>
+            </w:r>
           </w:p>
         </w:tc>
       </w:tr>
@@ -5785,18 +6766,8 @@
               <w:t xml:space="preserve"> </w:t>
             </w:r>
             <w:r>
-              <w:t>x</w:t>
-            </w:r>
-          </w:p>
-          <w:p>
-            <w:pPr>
-              <w:pStyle w:val="Nessunaspaziatura"/>
-              <w:rPr>
-                <w:color w:val="767171" w:themeColor="background2" w:themeShade="80"/>
-                <w:sz w:val="24"/>
-                <w:szCs w:val="24"/>
-              </w:rPr>
-            </w:pPr>
+              <w:t>l’amministratore desidera visualizzare le statistiche</w:t>
+            </w:r>
           </w:p>
         </w:tc>
       </w:tr>
@@ -5811,11 +6782,6 @@
           <w:p>
             <w:pPr>
               <w:pStyle w:val="Nessunaspaziatura"/>
-              <w:rPr>
-                <w:color w:val="767171" w:themeColor="background2" w:themeShade="80"/>
-                <w:sz w:val="24"/>
-                <w:szCs w:val="24"/>
-              </w:rPr>
             </w:pPr>
             <w:r>
               <w:rPr>
@@ -5840,12 +6806,249 @@
           <w:p>
             <w:pPr>
               <w:pStyle w:val="Nessunaspaziatura"/>
-              <w:rPr>
-                <w:color w:val="767171" w:themeColor="background2" w:themeShade="80"/>
-                <w:sz w:val="24"/>
-                <w:szCs w:val="24"/>
-              </w:rPr>
-            </w:pPr>
+            </w:pPr>
+            <w:r>
+              <w:t>1.</w:t>
+            </w:r>
+            <w:r>
+              <w:t xml:space="preserve"> </w:t>
+            </w:r>
+            <w:r>
+              <w:t xml:space="preserve">il caso d’uso inizia quando l’attore primario </w:t>
+            </w:r>
+            <w:r>
+              <w:t>seleziona</w:t>
+            </w:r>
+            <w:r>
+              <w:t xml:space="preserve"> </w:t>
+            </w:r>
+            <w:r>
+              <w:t>“</w:t>
+            </w:r>
+            <w:r>
+              <w:t>visualizzare le statistiche</w:t>
+            </w:r>
+            <w:r>
+              <w:t>”</w:t>
+            </w:r>
+          </w:p>
+          <w:p>
+            <w:pPr>
+              <w:pStyle w:val="Nessunaspaziatura"/>
+            </w:pPr>
+            <w:r>
+              <w:t>2. il sistema preleva dal database le statistiche</w:t>
+            </w:r>
+          </w:p>
+          <w:p>
+            <w:pPr>
+              <w:pStyle w:val="Nessunaspaziatura"/>
+            </w:pPr>
+            <w:r>
+              <w:t>3.</w:t>
+            </w:r>
+            <w:r>
+              <w:rPr>
+                <w:b/>
+                <w:bCs/>
+              </w:rPr>
+              <w:t>if</w:t>
+            </w:r>
+            <w:r>
+              <w:rPr>
+                <w:b/>
+                <w:bCs/>
+              </w:rPr>
+              <w:t xml:space="preserve"> </w:t>
+            </w:r>
+            <w:r>
+              <w:t>statistiche disponibili</w:t>
+            </w:r>
+          </w:p>
+          <w:p>
+            <w:pPr>
+              <w:pStyle w:val="Nessunaspaziatura"/>
+            </w:pPr>
+            <w:r>
+              <w:t xml:space="preserve">    </w:t>
+            </w:r>
+            <w:r>
+              <w:t>3.1 il sistema richiede di inserire le modalità di filtraggio delle statistiche</w:t>
+            </w:r>
+          </w:p>
+          <w:p>
+            <w:pPr>
+              <w:pStyle w:val="Nessunaspaziatura"/>
+            </w:pPr>
+            <w:r>
+              <w:t xml:space="preserve">    3.2 l’attore primario inserisce i dati richiesti</w:t>
+            </w:r>
+          </w:p>
+          <w:p>
+            <w:pPr>
+              <w:pStyle w:val="Nessunaspaziatura"/>
+            </w:pPr>
+            <w:r>
+              <w:t xml:space="preserve">    </w:t>
+            </w:r>
+            <w:r>
+              <w:t xml:space="preserve">3.3 </w:t>
+            </w:r>
+            <w:proofErr w:type="spellStart"/>
+            <w:r>
+              <w:rPr>
+                <w:b/>
+                <w:bCs/>
+              </w:rPr>
+              <w:t>while</w:t>
+            </w:r>
+            <w:proofErr w:type="spellEnd"/>
+            <w:r>
+              <w:rPr>
+                <w:b/>
+                <w:bCs/>
+              </w:rPr>
+              <w:t xml:space="preserve"> </w:t>
+            </w:r>
+            <w:r>
+              <w:t>modalità di filtraggio non valide</w:t>
+            </w:r>
+          </w:p>
+          <w:p>
+            <w:pPr>
+              <w:pStyle w:val="Nessunaspaziatura"/>
+            </w:pPr>
+            <w:r>
+              <w:t xml:space="preserve">        3.3.1 il sistema restituisce un errore</w:t>
+            </w:r>
+          </w:p>
+          <w:p>
+            <w:pPr>
+              <w:pStyle w:val="Nessunaspaziatura"/>
+            </w:pPr>
+            <w:r>
+              <w:t xml:space="preserve">        </w:t>
+            </w:r>
+            <w:r>
+              <w:t>3.</w:t>
+            </w:r>
+            <w:r>
+              <w:t>3.2</w:t>
+            </w:r>
+            <w:r>
+              <w:t xml:space="preserve"> il sistema rich</w:t>
+            </w:r>
+            <w:r>
+              <w:t>i</w:t>
+            </w:r>
+            <w:r>
+              <w:t xml:space="preserve">ede di inserire le modalità di filtraggio delle </w:t>
+            </w:r>
+          </w:p>
+          <w:p>
+            <w:pPr>
+              <w:pStyle w:val="Nessunaspaziatura"/>
+            </w:pPr>
+            <w:r>
+              <w:t xml:space="preserve">                  </w:t>
+            </w:r>
+            <w:r>
+              <w:t>statistiche</w:t>
+            </w:r>
+          </w:p>
+          <w:p>
+            <w:pPr>
+              <w:pStyle w:val="Nessunaspaziatura"/>
+            </w:pPr>
+            <w:r>
+              <w:t xml:space="preserve">  </w:t>
+            </w:r>
+            <w:r>
+              <w:t xml:space="preserve">     </w:t>
+            </w:r>
+            <w:r>
+              <w:t xml:space="preserve"> 3.</w:t>
+            </w:r>
+            <w:r>
+              <w:t>3.3</w:t>
+            </w:r>
+            <w:r>
+              <w:t xml:space="preserve"> l’attore primario inserisce i dati rich</w:t>
+            </w:r>
+            <w:r>
+              <w:t>i</w:t>
+            </w:r>
+            <w:r>
+              <w:t>esti</w:t>
+            </w:r>
+          </w:p>
+          <w:p>
+            <w:pPr>
+              <w:pStyle w:val="Nessunaspaziatura"/>
+            </w:pPr>
+            <w:r>
+              <w:t xml:space="preserve">    3.</w:t>
+            </w:r>
+            <w:r>
+              <w:t>4</w:t>
+            </w:r>
+            <w:r>
+              <w:t xml:space="preserve"> il sistema filtra le statistiche</w:t>
+            </w:r>
+          </w:p>
+          <w:p>
+            <w:pPr>
+              <w:pStyle w:val="Nessunaspaziatura"/>
+            </w:pPr>
+            <w:r>
+              <w:t xml:space="preserve">    3.</w:t>
+            </w:r>
+            <w:r>
+              <w:t>5</w:t>
+            </w:r>
+            <w:r>
+              <w:t xml:space="preserve"> il sistema mostra le statistiche filtrate all’attore primario</w:t>
+            </w:r>
+          </w:p>
+          <w:p>
+            <w:pPr>
+              <w:pStyle w:val="Nessunaspaziatura"/>
+              <w:rPr>
+                <w:b/>
+                <w:bCs/>
+              </w:rPr>
+            </w:pPr>
+            <w:r>
+              <w:t xml:space="preserve">4. </w:t>
+            </w:r>
+            <w:r>
+              <w:rPr>
+                <w:b/>
+                <w:bCs/>
+              </w:rPr>
+              <w:t>else</w:t>
+            </w:r>
+          </w:p>
+          <w:p>
+            <w:pPr>
+              <w:pStyle w:val="Nessunaspaziatura"/>
+            </w:pPr>
+            <w:r>
+              <w:rPr>
+                <w:b/>
+                <w:bCs/>
+              </w:rPr>
+              <w:t xml:space="preserve">    </w:t>
+            </w:r>
+            <w:r>
+              <w:t>4.1</w:t>
+            </w:r>
+            <w:r>
+              <w:t xml:space="preserve"> </w:t>
+            </w:r>
+            <w:r>
+              <w:t>il sistema restituisce un errore</w:t>
+            </w:r>
           </w:p>
         </w:tc>
       </w:tr>
@@ -5893,18 +7096,8 @@
               <w:t xml:space="preserve"> </w:t>
             </w:r>
             <w:r>
-              <w:t>x</w:t>
-            </w:r>
-          </w:p>
-          <w:p>
-            <w:pPr>
-              <w:pStyle w:val="Nessunaspaziatura"/>
-              <w:rPr>
-                <w:color w:val="767171" w:themeColor="background2" w:themeShade="80"/>
-                <w:sz w:val="24"/>
-                <w:szCs w:val="24"/>
-              </w:rPr>
-            </w:pPr>
+              <w:t>nessuna</w:t>
+            </w:r>
           </w:p>
         </w:tc>
       </w:tr>
@@ -5942,22 +7135,102 @@
               <w:t xml:space="preserve"> </w:t>
             </w:r>
             <w:r>
-              <w:t>x</w:t>
-            </w:r>
-          </w:p>
-          <w:p>
-            <w:pPr>
-              <w:pStyle w:val="Nessunaspaziatura"/>
-              <w:rPr>
-                <w:color w:val="767171" w:themeColor="background2" w:themeShade="80"/>
-                <w:sz w:val="24"/>
-                <w:szCs w:val="24"/>
-              </w:rPr>
-            </w:pPr>
+              <w:t>nessuna</w:t>
+            </w:r>
           </w:p>
         </w:tc>
       </w:tr>
     </w:tbl>
+    <w:p>
+      <w:pPr>
+        <w:pStyle w:val="Nessunaspaziatura"/>
+      </w:pPr>
+    </w:p>
+    <w:p>
+      <w:pPr>
+        <w:pStyle w:val="Nessunaspaziatura"/>
+      </w:pPr>
+    </w:p>
+    <w:p>
+      <w:pPr>
+        <w:pStyle w:val="Nessunaspaziatura"/>
+      </w:pPr>
+    </w:p>
+    <w:p>
+      <w:pPr>
+        <w:pStyle w:val="Nessunaspaziatura"/>
+      </w:pPr>
+    </w:p>
+    <w:p>
+      <w:pPr>
+        <w:pStyle w:val="Nessunaspaziatura"/>
+      </w:pPr>
+    </w:p>
+    <w:p>
+      <w:pPr>
+        <w:pStyle w:val="Nessunaspaziatura"/>
+      </w:pPr>
+    </w:p>
+    <w:p>
+      <w:pPr>
+        <w:pStyle w:val="Nessunaspaziatura"/>
+      </w:pPr>
+    </w:p>
+    <w:p>
+      <w:pPr>
+        <w:pStyle w:val="Nessunaspaziatura"/>
+      </w:pPr>
+    </w:p>
+    <w:p>
+      <w:pPr>
+        <w:pStyle w:val="Nessunaspaziatura"/>
+      </w:pPr>
+    </w:p>
+    <w:p>
+      <w:pPr>
+        <w:pStyle w:val="Nessunaspaziatura"/>
+      </w:pPr>
+    </w:p>
+    <w:p>
+      <w:pPr>
+        <w:pStyle w:val="Nessunaspaziatura"/>
+      </w:pPr>
+    </w:p>
+    <w:p>
+      <w:pPr>
+        <w:pStyle w:val="Nessunaspaziatura"/>
+      </w:pPr>
+    </w:p>
+    <w:p>
+      <w:pPr>
+        <w:pStyle w:val="Nessunaspaziatura"/>
+      </w:pPr>
+    </w:p>
+    <w:p>
+      <w:pPr>
+        <w:pStyle w:val="Nessunaspaziatura"/>
+      </w:pPr>
+    </w:p>
+    <w:p>
+      <w:pPr>
+        <w:pStyle w:val="Nessunaspaziatura"/>
+      </w:pPr>
+    </w:p>
+    <w:p>
+      <w:pPr>
+        <w:pStyle w:val="Nessunaspaziatura"/>
+      </w:pPr>
+    </w:p>
+    <w:p>
+      <w:pPr>
+        <w:pStyle w:val="Nessunaspaziatura"/>
+      </w:pPr>
+    </w:p>
+    <w:p>
+      <w:pPr>
+        <w:pStyle w:val="Nessunaspaziatura"/>
+      </w:pPr>
+    </w:p>
     <w:p>
       <w:pPr>
         <w:pStyle w:val="Nessunaspaziatura"/>
@@ -6050,16 +7323,6 @@
               <w:t xml:space="preserve"> </w:t>
             </w:r>
           </w:p>
-          <w:p>
-            <w:pPr>
-              <w:pStyle w:val="Nessunaspaziatura"/>
-              <w:rPr>
-                <w:color w:val="767171" w:themeColor="background2" w:themeShade="80"/>
-                <w:sz w:val="24"/>
-                <w:szCs w:val="24"/>
-              </w:rPr>
-            </w:pPr>
-          </w:p>
         </w:tc>
       </w:tr>
       <w:tr>
@@ -6092,7 +7355,10 @@
             </w:r>
             <w:proofErr w:type="spellStart"/>
             <w:r>
-              <w:t>clienteP</w:t>
+              <w:t>C</w:t>
+            </w:r>
+            <w:r>
+              <w:t>lienteP</w:t>
             </w:r>
             <w:proofErr w:type="spellEnd"/>
           </w:p>
@@ -6137,16 +7403,6 @@
             </w:r>
             <w:proofErr w:type="spellEnd"/>
           </w:p>
-          <w:p>
-            <w:pPr>
-              <w:pStyle w:val="Nessunaspaziatura"/>
-              <w:rPr>
-                <w:color w:val="767171" w:themeColor="background2" w:themeShade="80"/>
-                <w:sz w:val="24"/>
-                <w:szCs w:val="24"/>
-              </w:rPr>
-            </w:pPr>
-          </w:p>
         </w:tc>
       </w:tr>
       <w:tr>
@@ -6183,7 +7439,7 @@
               <w:t xml:space="preserve"> </w:t>
             </w:r>
             <w:r>
-              <w:t>x</w:t>
+              <w:t>nessuno</w:t>
             </w:r>
           </w:p>
           <w:p>
@@ -6232,18 +7488,8 @@
               <w:t xml:space="preserve"> </w:t>
             </w:r>
             <w:r>
-              <w:t>x</w:t>
-            </w:r>
-          </w:p>
-          <w:p>
-            <w:pPr>
-              <w:pStyle w:val="Nessunaspaziatura"/>
-              <w:rPr>
-                <w:color w:val="767171" w:themeColor="background2" w:themeShade="80"/>
-                <w:sz w:val="24"/>
-                <w:szCs w:val="24"/>
-              </w:rPr>
-            </w:pPr>
+              <w:t>l’attore primario desidera visualizzare una serie di prodotti</w:t>
+            </w:r>
           </w:p>
         </w:tc>
       </w:tr>
@@ -6258,11 +7504,6 @@
           <w:p>
             <w:pPr>
               <w:pStyle w:val="Nessunaspaziatura"/>
-              <w:rPr>
-                <w:color w:val="767171" w:themeColor="background2" w:themeShade="80"/>
-                <w:sz w:val="24"/>
-                <w:szCs w:val="24"/>
-              </w:rPr>
             </w:pPr>
             <w:r>
               <w:rPr>
@@ -6287,12 +7528,111 @@
           <w:p>
             <w:pPr>
               <w:pStyle w:val="Nessunaspaziatura"/>
-              <w:rPr>
-                <w:color w:val="767171" w:themeColor="background2" w:themeShade="80"/>
-                <w:sz w:val="24"/>
-                <w:szCs w:val="24"/>
-              </w:rPr>
-            </w:pPr>
+            </w:pPr>
+            <w:r>
+              <w:t xml:space="preserve">1.il caso d’uso inizia quando l’attore primario desidera visualizzare i lo  </w:t>
+            </w:r>
+          </w:p>
+          <w:p>
+            <w:pPr>
+              <w:pStyle w:val="Nessunaspaziatura"/>
+            </w:pPr>
+            <w:r>
+              <w:t xml:space="preserve">   stato dei prodotti</w:t>
+            </w:r>
+          </w:p>
+          <w:p>
+            <w:pPr>
+              <w:pStyle w:val="Nessunaspaziatura"/>
+            </w:pPr>
+            <w:r>
+              <w:t>2. il sistema ricerca i prodotti associati al</w:t>
+            </w:r>
+            <w:r>
+              <w:t>l’</w:t>
+            </w:r>
+            <w:r>
+              <w:t>attore primario</w:t>
+            </w:r>
+          </w:p>
+          <w:p>
+            <w:pPr>
+              <w:pStyle w:val="Nessunaspaziatura"/>
+            </w:pPr>
+            <w:r>
+              <w:t xml:space="preserve">3. </w:t>
+            </w:r>
+            <w:proofErr w:type="spellStart"/>
+            <w:r>
+              <w:rPr>
+                <w:b/>
+                <w:bCs/>
+              </w:rPr>
+              <w:t>if</w:t>
+            </w:r>
+            <w:proofErr w:type="spellEnd"/>
+            <w:r>
+              <w:rPr>
+                <w:b/>
+                <w:bCs/>
+              </w:rPr>
+              <w:t xml:space="preserve"> </w:t>
+            </w:r>
+            <w:r>
+              <w:t>esistono oggetti associati</w:t>
+            </w:r>
+          </w:p>
+          <w:p>
+            <w:pPr>
+              <w:pStyle w:val="Nessunaspaziatura"/>
+            </w:pPr>
+            <w:r>
+              <w:t xml:space="preserve">    3.1. il sistema preleva dal database gli oggetti associati all’attore </w:t>
+            </w:r>
+          </w:p>
+          <w:p>
+            <w:pPr>
+              <w:pStyle w:val="Nessunaspaziatura"/>
+            </w:pPr>
+            <w:r>
+              <w:t xml:space="preserve">            P</w:t>
+            </w:r>
+            <w:r>
+              <w:t>rimario</w:t>
+            </w:r>
+          </w:p>
+          <w:p>
+            <w:pPr>
+              <w:pStyle w:val="Nessunaspaziatura"/>
+            </w:pPr>
+            <w:r>
+              <w:t xml:space="preserve">    3.2 il sistema mostra all’attore primario lo stato dei prodotti associati</w:t>
+            </w:r>
+          </w:p>
+          <w:p>
+            <w:pPr>
+              <w:pStyle w:val="Nessunaspaziatura"/>
+            </w:pPr>
+            <w:r>
+              <w:t xml:space="preserve"> 4. </w:t>
+            </w:r>
+            <w:r>
+              <w:rPr>
+                <w:b/>
+                <w:bCs/>
+              </w:rPr>
+              <w:t>else</w:t>
+            </w:r>
+            <w:r>
+              <w:rPr>
+                <w:b/>
+                <w:bCs/>
+              </w:rPr>
+              <w:t xml:space="preserve"> </w:t>
+            </w:r>
+            <w:r>
+              <w:t>il sistema restituisce un errore</w:t>
+            </w:r>
           </w:p>
         </w:tc>
       </w:tr>
@@ -6340,67 +7680,8 @@
               <w:t xml:space="preserve"> </w:t>
             </w:r>
             <w:r>
-              <w:t>x</w:t>
-            </w:r>
-          </w:p>
-          <w:p>
-            <w:pPr>
-              <w:pStyle w:val="Nessunaspaziatura"/>
-              <w:rPr>
-                <w:color w:val="767171" w:themeColor="background2" w:themeShade="80"/>
-                <w:sz w:val="24"/>
-                <w:szCs w:val="24"/>
-              </w:rPr>
-            </w:pPr>
-          </w:p>
-        </w:tc>
-      </w:tr>
-      <w:tr>
-        <w:trPr>
-          <w:trHeight w:val="523"/>
-        </w:trPr>
-        <w:tc>
-          <w:tcPr>
-            <w:tcW w:w="6948" w:type="dxa"/>
-          </w:tcPr>
-          <w:p>
-            <w:pPr>
-              <w:pStyle w:val="Nessunaspaziatura"/>
-              <w:rPr>
-                <w:color w:val="767171" w:themeColor="background2" w:themeShade="80"/>
-                <w:sz w:val="24"/>
-                <w:szCs w:val="24"/>
-              </w:rPr>
-            </w:pPr>
-            <w:r>
-              <w:rPr>
-                <w:color w:val="767171" w:themeColor="background2" w:themeShade="80"/>
-                <w:sz w:val="24"/>
-                <w:szCs w:val="24"/>
-              </w:rPr>
-              <w:t>Sequenza degli eventi alternativa:</w:t>
-            </w:r>
-            <w:r>
-              <w:rPr>
-                <w:color w:val="767171" w:themeColor="background2" w:themeShade="80"/>
-                <w:sz w:val="24"/>
-                <w:szCs w:val="24"/>
-              </w:rPr>
-              <w:t xml:space="preserve"> </w:t>
-            </w:r>
-            <w:r>
-              <w:t>x</w:t>
-            </w:r>
-          </w:p>
-          <w:p>
-            <w:pPr>
-              <w:pStyle w:val="Nessunaspaziatura"/>
-              <w:rPr>
-                <w:color w:val="767171" w:themeColor="background2" w:themeShade="80"/>
-                <w:sz w:val="24"/>
-                <w:szCs w:val="24"/>
-              </w:rPr>
-            </w:pPr>
+              <w:t>nessuna</w:t>
+            </w:r>
           </w:p>
         </w:tc>
       </w:tr>
@@ -6415,71 +7696,7 @@
         <w:pStyle w:val="Nessunaspaziatura"/>
       </w:pPr>
     </w:p>
-    <w:p>
-      <w:r>
-        <w:rPr>
-          <w:noProof/>
-        </w:rPr>
-        <w:lastRenderedPageBreak/>
-        <w:drawing>
-          <wp:inline distT="0" distB="0" distL="0" distR="0" wp14:anchorId="0FF38923" wp14:editId="1DDEB24E">
-            <wp:extent cx="6120130" cy="3319780"/>
-            <wp:effectExtent l="0" t="0" r="0" b="0"/>
-            <wp:docPr id="11" name="Picture 2" descr="Immagine che contiene tavolo&#10;&#10;Descrizione generata automaticamente">
-              <a:extLst xmlns:a="http://schemas.openxmlformats.org/drawingml/2006/main">
-                <a:ext uri="{FF2B5EF4-FFF2-40B4-BE49-F238E27FC236}">
-                  <a16:creationId xmlns:a16="http://schemas.microsoft.com/office/drawing/2014/main" id="{DD8A9765-AA17-4A6C-B037-C10938A30DA6}"/>
-                </a:ext>
-              </a:extLst>
-            </wp:docPr>
-            <wp:cNvGraphicFramePr>
-              <a:graphicFrameLocks xmlns:a="http://schemas.openxmlformats.org/drawingml/2006/main" noChangeAspect="1"/>
-            </wp:cNvGraphicFramePr>
-            <a:graphic xmlns:a="http://schemas.openxmlformats.org/drawingml/2006/main">
-              <a:graphicData uri="http://schemas.openxmlformats.org/drawingml/2006/picture">
-                <pic:pic xmlns:pic="http://schemas.openxmlformats.org/drawingml/2006/picture">
-                  <pic:nvPicPr>
-                    <pic:cNvPr id="11" name="Picture 2" descr="Immagine che contiene tavolo&#10;&#10;Descrizione generata automaticamente">
-                      <a:extLst>
-                        <a:ext uri="{FF2B5EF4-FFF2-40B4-BE49-F238E27FC236}">
-                          <a16:creationId xmlns:a16="http://schemas.microsoft.com/office/drawing/2014/main" id="{DD8A9765-AA17-4A6C-B037-C10938A30DA6}"/>
-                        </a:ext>
-                      </a:extLst>
-                    </pic:cNvPr>
-                    <pic:cNvPicPr>
-                      <a:picLocks noChangeAspect="1" noChangeArrowheads="1"/>
-                    </pic:cNvPicPr>
-                  </pic:nvPicPr>
-                  <pic:blipFill>
-                    <a:blip r:embed="rId5" cstate="print"/>
-                    <a:srcRect/>
-                    <a:stretch>
-                      <a:fillRect/>
-                    </a:stretch>
-                  </pic:blipFill>
-                  <pic:spPr bwMode="auto">
-                    <a:xfrm>
-                      <a:off x="0" y="0"/>
-                      <a:ext cx="6120130" cy="3319780"/>
-                    </a:xfrm>
-                    <a:prstGeom prst="rect">
-                      <a:avLst/>
-                    </a:prstGeom>
-                    <a:noFill/>
-                    <a:ln w="9525">
-                      <a:noFill/>
-                      <a:miter lim="800000"/>
-                      <a:headEnd/>
-                      <a:tailEnd/>
-                    </a:ln>
-                  </pic:spPr>
-                </pic:pic>
-              </a:graphicData>
-            </a:graphic>
-          </wp:inline>
-        </w:drawing>
-      </w:r>
-    </w:p>
+    <w:p/>
     <w:p/>
     <w:p/>
     <w:sectPr>

</xml_diff>